<commit_message>
Actualizada instalacion a Odoo 16
</commit_message>
<xml_diff>
--- a/valencia/UD03/UD03 - Instalació i configuració d'un ERP.docx
+++ b/valencia/UD03/UD03 - Instalació i configuració d'un ERP.docx
@@ -318,7 +318,7 @@
           <w:szCs w:val="32"/>
           <w:rtl w:val="0"/>
         </w:rPr>
-        <w:t xml:space="preserve">Actualitzat gener 2023</w:t>
+        <w:t xml:space="preserve">Actualitzat Setembre 2023</w:t>
       </w:r>
       <w:r>
         <w:rPr>
@@ -442,12 +442,12 @@
             <wp:extent cx="765353" cy="265748"/>
             <wp:effectExtent b="0" l="0" r="0" t="0"/>
             <wp:wrapSquare wrapText="bothSides" distB="57150" distT="57150" distL="57150" distR="57150"/>
-            <wp:docPr id="3" name="image4.png"/>
+            <wp:docPr id="3" name="image2.png"/>
             <a:graphic>
               <a:graphicData uri="http://schemas.openxmlformats.org/drawingml/2006/picture">
                 <pic:pic>
                   <pic:nvPicPr>
-                    <pic:cNvPr id="0" name="image4.png"/>
+                    <pic:cNvPr id="0" name="image2.png"/>
                     <pic:cNvPicPr preferRelativeResize="0"/>
                   </pic:nvPicPr>
                   <pic:blipFill>
@@ -863,27 +863,19 @@
         <w:p>
           <w:pPr>
             <w:tabs>
-              <w:tab w:val="right" w:leader="none" w:pos="9637.511811023622"/>
+              <w:tab w:val="right" w:leader="none" w:pos="12000"/>
             </w:tabs>
-            <w:spacing w:before="80" w:line="240" w:lineRule="auto"/>
-            <w:ind w:left="0" w:firstLine="0"/>
+            <w:spacing w:after="0" w:before="60" w:lineRule="auto"/>
+            <w:jc w:val="left"/>
             <w:rPr>
-              <w:rFonts w:ascii="Verdana" w:cs="Verdana" w:eastAsia="Verdana" w:hAnsi="Verdana"/>
               <w:b w:val="1"/>
-              <w:i w:val="0"/>
-              <w:smallCaps w:val="0"/>
-              <w:strike w:val="0"/>
               <w:color w:val="000000"/>
-              <w:sz w:val="20"/>
-              <w:szCs w:val="20"/>
               <w:u w:val="none"/>
-              <w:shd w:fill="auto" w:val="clear"/>
-              <w:vertAlign w:val="baseline"/>
             </w:rPr>
           </w:pPr>
           <w:r>
             <w:fldChar w:fldCharType="begin"/>
-            <w:instrText xml:space="preserve"> TOC \h \u \z </w:instrText>
+            <w:instrText xml:space="preserve"> TOC \h \u \z \t "Heading 1,1,Heading 2,2,Heading 3,3,Heading 4,4,Heading 5,5,Heading 6,6,"</w:instrText>
             <w:fldChar w:fldCharType="separate"/>
           </w:r>
           <w:hyperlink w:anchor="_g8qt3aedco4s">
@@ -902,51 +894,11 @@
                 <w:vertAlign w:val="baseline"/>
                 <w:rtl w:val="0"/>
               </w:rPr>
-              <w:t xml:space="preserve">Introducció</w:t>
+              <w:t xml:space="preserve">1. Introducció</w:t>
+              <w:tab/>
+              <w:t xml:space="preserve">2</w:t>
             </w:r>
           </w:hyperlink>
-          <w:r>
-            <w:rPr>
-              <w:rFonts w:ascii="Verdana" w:cs="Verdana" w:eastAsia="Verdana" w:hAnsi="Verdana"/>
-              <w:b w:val="1"/>
-              <w:i w:val="0"/>
-              <w:smallCaps w:val="0"/>
-              <w:strike w:val="0"/>
-              <w:color w:val="000000"/>
-              <w:sz w:val="20"/>
-              <w:szCs w:val="20"/>
-              <w:u w:val="none"/>
-              <w:shd w:fill="auto" w:val="clear"/>
-              <w:vertAlign w:val="baseline"/>
-              <w:rtl w:val="0"/>
-            </w:rPr>
-            <w:tab/>
-          </w:r>
-          <w:r>
-            <w:fldChar w:fldCharType="begin"/>
-            <w:instrText xml:space="preserve"> PAGEREF _g8qt3aedco4s \h </w:instrText>
-            <w:fldChar w:fldCharType="separate"/>
-          </w:r>
-          <w:r>
-            <w:rPr>
-              <w:rFonts w:ascii="Verdana" w:cs="Verdana" w:eastAsia="Verdana" w:hAnsi="Verdana"/>
-              <w:b w:val="1"/>
-              <w:i w:val="0"/>
-              <w:smallCaps w:val="0"/>
-              <w:strike w:val="0"/>
-              <w:color w:val="000000"/>
-              <w:sz w:val="20"/>
-              <w:szCs w:val="20"/>
-              <w:u w:val="none"/>
-              <w:shd w:fill="auto" w:val="clear"/>
-              <w:vertAlign w:val="baseline"/>
-              <w:rtl w:val="0"/>
-            </w:rPr>
-            <w:t xml:space="preserve">3</w:t>
-          </w:r>
-          <w:r>
-            <w:fldChar w:fldCharType="end"/>
-          </w:r>
           <w:r>
             <w:rPr>
               <w:rtl w:val="0"/>
@@ -956,22 +908,14 @@
         <w:p>
           <w:pPr>
             <w:tabs>
-              <w:tab w:val="right" w:leader="none" w:pos="9637.511811023622"/>
+              <w:tab w:val="right" w:leader="none" w:pos="12000"/>
             </w:tabs>
-            <w:spacing w:before="60" w:line="240" w:lineRule="auto"/>
+            <w:spacing w:after="0" w:before="60" w:lineRule="auto"/>
             <w:ind w:left="360" w:firstLine="0"/>
+            <w:jc w:val="left"/>
             <w:rPr>
-              <w:rFonts w:ascii="Verdana" w:cs="Verdana" w:eastAsia="Verdana" w:hAnsi="Verdana"/>
-              <w:b w:val="1"/>
-              <w:i w:val="0"/>
-              <w:smallCaps w:val="0"/>
-              <w:strike w:val="0"/>
               <w:color w:val="000000"/>
-              <w:sz w:val="20"/>
-              <w:szCs w:val="20"/>
               <w:u w:val="none"/>
-              <w:shd w:fill="auto" w:val="clear"/>
-              <w:vertAlign w:val="baseline"/>
             </w:rPr>
           </w:pPr>
           <w:hyperlink w:anchor="_xloh166bd3w4">
@@ -990,51 +934,11 @@
                 <w:vertAlign w:val="baseline"/>
                 <w:rtl w:val="0"/>
               </w:rPr>
-              <w:t xml:space="preserve">Context històric dels ERP-CRM</w:t>
+              <w:t xml:space="preserve">1.1  Context històric dels ERP-CRM</w:t>
+              <w:tab/>
+              <w:t xml:space="preserve">2</w:t>
             </w:r>
           </w:hyperlink>
-          <w:r>
-            <w:rPr>
-              <w:rFonts w:ascii="Verdana" w:cs="Verdana" w:eastAsia="Verdana" w:hAnsi="Verdana"/>
-              <w:b w:val="1"/>
-              <w:i w:val="0"/>
-              <w:smallCaps w:val="0"/>
-              <w:strike w:val="0"/>
-              <w:color w:val="000000"/>
-              <w:sz w:val="20"/>
-              <w:szCs w:val="20"/>
-              <w:u w:val="none"/>
-              <w:shd w:fill="auto" w:val="clear"/>
-              <w:vertAlign w:val="baseline"/>
-              <w:rtl w:val="0"/>
-            </w:rPr>
-            <w:tab/>
-          </w:r>
-          <w:r>
-            <w:fldChar w:fldCharType="begin"/>
-            <w:instrText xml:space="preserve"> PAGEREF _xloh166bd3w4 \h </w:instrText>
-            <w:fldChar w:fldCharType="separate"/>
-          </w:r>
-          <w:r>
-            <w:rPr>
-              <w:rFonts w:ascii="Verdana" w:cs="Verdana" w:eastAsia="Verdana" w:hAnsi="Verdana"/>
-              <w:b w:val="1"/>
-              <w:i w:val="0"/>
-              <w:smallCaps w:val="0"/>
-              <w:strike w:val="0"/>
-              <w:color w:val="000000"/>
-              <w:sz w:val="20"/>
-              <w:szCs w:val="20"/>
-              <w:u w:val="none"/>
-              <w:shd w:fill="auto" w:val="clear"/>
-              <w:vertAlign w:val="baseline"/>
-              <w:rtl w:val="0"/>
-            </w:rPr>
-            <w:t xml:space="preserve">3</w:t>
-          </w:r>
-          <w:r>
-            <w:fldChar w:fldCharType="end"/>
-          </w:r>
           <w:r>
             <w:rPr>
               <w:rtl w:val="0"/>
@@ -1044,22 +948,14 @@
         <w:p>
           <w:pPr>
             <w:tabs>
-              <w:tab w:val="right" w:leader="none" w:pos="9637.511811023622"/>
+              <w:tab w:val="right" w:leader="none" w:pos="12000"/>
             </w:tabs>
-            <w:spacing w:before="60" w:line="240" w:lineRule="auto"/>
+            <w:spacing w:after="0" w:before="60" w:lineRule="auto"/>
             <w:ind w:left="360" w:firstLine="0"/>
+            <w:jc w:val="left"/>
             <w:rPr>
-              <w:rFonts w:ascii="Verdana" w:cs="Verdana" w:eastAsia="Verdana" w:hAnsi="Verdana"/>
-              <w:b w:val="1"/>
-              <w:i w:val="0"/>
-              <w:smallCaps w:val="0"/>
-              <w:strike w:val="0"/>
               <w:color w:val="000000"/>
-              <w:sz w:val="20"/>
-              <w:szCs w:val="20"/>
               <w:u w:val="none"/>
-              <w:shd w:fill="auto" w:val="clear"/>
-              <w:vertAlign w:val="baseline"/>
             </w:rPr>
           </w:pPr>
           <w:hyperlink w:anchor="_fhzzud4jz70q">
@@ -1078,51 +974,11 @@
                 <w:vertAlign w:val="baseline"/>
                 <w:rtl w:val="0"/>
               </w:rPr>
-              <w:t xml:space="preserve">Sistemes ERP-CRM en la mateixa empresa</w:t>
+              <w:t xml:space="preserve">1.2  Sistemes ERP-CRM en la mateixa empresa</w:t>
+              <w:tab/>
+              <w:t xml:space="preserve">3</w:t>
             </w:r>
           </w:hyperlink>
-          <w:r>
-            <w:rPr>
-              <w:rFonts w:ascii="Verdana" w:cs="Verdana" w:eastAsia="Verdana" w:hAnsi="Verdana"/>
-              <w:b w:val="1"/>
-              <w:i w:val="0"/>
-              <w:smallCaps w:val="0"/>
-              <w:strike w:val="0"/>
-              <w:color w:val="000000"/>
-              <w:sz w:val="20"/>
-              <w:szCs w:val="20"/>
-              <w:u w:val="none"/>
-              <w:shd w:fill="auto" w:val="clear"/>
-              <w:vertAlign w:val="baseline"/>
-              <w:rtl w:val="0"/>
-            </w:rPr>
-            <w:tab/>
-          </w:r>
-          <w:r>
-            <w:fldChar w:fldCharType="begin"/>
-            <w:instrText xml:space="preserve"> PAGEREF _fhzzud4jz70q \h </w:instrText>
-            <w:fldChar w:fldCharType="separate"/>
-          </w:r>
-          <w:r>
-            <w:rPr>
-              <w:rFonts w:ascii="Verdana" w:cs="Verdana" w:eastAsia="Verdana" w:hAnsi="Verdana"/>
-              <w:b w:val="1"/>
-              <w:i w:val="0"/>
-              <w:smallCaps w:val="0"/>
-              <w:strike w:val="0"/>
-              <w:color w:val="000000"/>
-              <w:sz w:val="20"/>
-              <w:szCs w:val="20"/>
-              <w:u w:val="none"/>
-              <w:shd w:fill="auto" w:val="clear"/>
-              <w:vertAlign w:val="baseline"/>
-              <w:rtl w:val="0"/>
-            </w:rPr>
-            <w:t xml:space="preserve">3</w:t>
-          </w:r>
-          <w:r>
-            <w:fldChar w:fldCharType="end"/>
-          </w:r>
           <w:r>
             <w:rPr>
               <w:rtl w:val="0"/>
@@ -1132,22 +988,14 @@
         <w:p>
           <w:pPr>
             <w:tabs>
-              <w:tab w:val="right" w:leader="none" w:pos="9637.511811023622"/>
+              <w:tab w:val="right" w:leader="none" w:pos="12000"/>
             </w:tabs>
-            <w:spacing w:before="60" w:line="240" w:lineRule="auto"/>
+            <w:spacing w:after="0" w:before="60" w:lineRule="auto"/>
             <w:ind w:left="360" w:firstLine="0"/>
+            <w:jc w:val="left"/>
             <w:rPr>
-              <w:rFonts w:ascii="Verdana" w:cs="Verdana" w:eastAsia="Verdana" w:hAnsi="Verdana"/>
-              <w:b w:val="1"/>
-              <w:i w:val="0"/>
-              <w:smallCaps w:val="0"/>
-              <w:strike w:val="0"/>
               <w:color w:val="000000"/>
-              <w:sz w:val="20"/>
-              <w:szCs w:val="20"/>
               <w:u w:val="none"/>
-              <w:shd w:fill="auto" w:val="clear"/>
-              <w:vertAlign w:val="baseline"/>
             </w:rPr>
           </w:pPr>
           <w:hyperlink w:anchor="_avqqh4ctuyop">
@@ -1166,51 +1014,11 @@
                 <w:vertAlign w:val="baseline"/>
                 <w:rtl w:val="0"/>
               </w:rPr>
-              <w:t xml:space="preserve">Sistemes ERP-CRM en el núvol</w:t>
+              <w:t xml:space="preserve">1.3  Sistemes ERP-CRM en el núvol</w:t>
+              <w:tab/>
+              <w:t xml:space="preserve">3</w:t>
             </w:r>
           </w:hyperlink>
-          <w:r>
-            <w:rPr>
-              <w:rFonts w:ascii="Verdana" w:cs="Verdana" w:eastAsia="Verdana" w:hAnsi="Verdana"/>
-              <w:b w:val="1"/>
-              <w:i w:val="0"/>
-              <w:smallCaps w:val="0"/>
-              <w:strike w:val="0"/>
-              <w:color w:val="000000"/>
-              <w:sz w:val="20"/>
-              <w:szCs w:val="20"/>
-              <w:u w:val="none"/>
-              <w:shd w:fill="auto" w:val="clear"/>
-              <w:vertAlign w:val="baseline"/>
-              <w:rtl w:val="0"/>
-            </w:rPr>
-            <w:tab/>
-          </w:r>
-          <w:r>
-            <w:fldChar w:fldCharType="begin"/>
-            <w:instrText xml:space="preserve"> PAGEREF _avqqh4ctuyop \h </w:instrText>
-            <w:fldChar w:fldCharType="separate"/>
-          </w:r>
-          <w:r>
-            <w:rPr>
-              <w:rFonts w:ascii="Verdana" w:cs="Verdana" w:eastAsia="Verdana" w:hAnsi="Verdana"/>
-              <w:b w:val="1"/>
-              <w:i w:val="0"/>
-              <w:smallCaps w:val="0"/>
-              <w:strike w:val="0"/>
-              <w:color w:val="000000"/>
-              <w:sz w:val="20"/>
-              <w:szCs w:val="20"/>
-              <w:u w:val="none"/>
-              <w:shd w:fill="auto" w:val="clear"/>
-              <w:vertAlign w:val="baseline"/>
-              <w:rtl w:val="0"/>
-            </w:rPr>
-            <w:t xml:space="preserve">4</w:t>
-          </w:r>
-          <w:r>
-            <w:fldChar w:fldCharType="end"/>
-          </w:r>
           <w:r>
             <w:rPr>
               <w:rtl w:val="0"/>
@@ -1220,22 +1028,14 @@
         <w:p>
           <w:pPr>
             <w:tabs>
-              <w:tab w:val="right" w:leader="none" w:pos="9637.511811023622"/>
+              <w:tab w:val="right" w:leader="none" w:pos="12000"/>
             </w:tabs>
-            <w:spacing w:before="60" w:line="240" w:lineRule="auto"/>
+            <w:spacing w:after="0" w:before="60" w:lineRule="auto"/>
             <w:ind w:left="360" w:firstLine="0"/>
+            <w:jc w:val="left"/>
             <w:rPr>
-              <w:rFonts w:ascii="Verdana" w:cs="Verdana" w:eastAsia="Verdana" w:hAnsi="Verdana"/>
-              <w:b w:val="1"/>
-              <w:i w:val="0"/>
-              <w:smallCaps w:val="0"/>
-              <w:strike w:val="0"/>
               <w:color w:val="000000"/>
-              <w:sz w:val="20"/>
-              <w:szCs w:val="20"/>
               <w:u w:val="none"/>
-              <w:shd w:fill="auto" w:val="clear"/>
-              <w:vertAlign w:val="baseline"/>
             </w:rPr>
           </w:pPr>
           <w:hyperlink w:anchor="_swsljh6qi2kk">
@@ -1254,51 +1054,11 @@
                 <w:vertAlign w:val="baseline"/>
                 <w:rtl w:val="0"/>
               </w:rPr>
-              <w:t xml:space="preserve">Què triar? Sistema en la mateixa empresa o en el núvol?</w:t>
+              <w:t xml:space="preserve">1.4  Què triar? Sistema en la mateixa empresa o en el núvol?</w:t>
+              <w:tab/>
+              <w:t xml:space="preserve">4</w:t>
             </w:r>
           </w:hyperlink>
-          <w:r>
-            <w:rPr>
-              <w:rFonts w:ascii="Verdana" w:cs="Verdana" w:eastAsia="Verdana" w:hAnsi="Verdana"/>
-              <w:b w:val="1"/>
-              <w:i w:val="0"/>
-              <w:smallCaps w:val="0"/>
-              <w:strike w:val="0"/>
-              <w:color w:val="000000"/>
-              <w:sz w:val="20"/>
-              <w:szCs w:val="20"/>
-              <w:u w:val="none"/>
-              <w:shd w:fill="auto" w:val="clear"/>
-              <w:vertAlign w:val="baseline"/>
-              <w:rtl w:val="0"/>
-            </w:rPr>
-            <w:tab/>
-          </w:r>
-          <w:r>
-            <w:fldChar w:fldCharType="begin"/>
-            <w:instrText xml:space="preserve"> PAGEREF _swsljh6qi2kk \h </w:instrText>
-            <w:fldChar w:fldCharType="separate"/>
-          </w:r>
-          <w:r>
-            <w:rPr>
-              <w:rFonts w:ascii="Verdana" w:cs="Verdana" w:eastAsia="Verdana" w:hAnsi="Verdana"/>
-              <w:b w:val="1"/>
-              <w:i w:val="0"/>
-              <w:smallCaps w:val="0"/>
-              <w:strike w:val="0"/>
-              <w:color w:val="000000"/>
-              <w:sz w:val="20"/>
-              <w:szCs w:val="20"/>
-              <w:u w:val="none"/>
-              <w:shd w:fill="auto" w:val="clear"/>
-              <w:vertAlign w:val="baseline"/>
-              <w:rtl w:val="0"/>
-            </w:rPr>
-            <w:t xml:space="preserve">4</w:t>
-          </w:r>
-          <w:r>
-            <w:fldChar w:fldCharType="end"/>
-          </w:r>
           <w:r>
             <w:rPr>
               <w:rtl w:val="0"/>
@@ -1308,22 +1068,14 @@
         <w:p>
           <w:pPr>
             <w:tabs>
-              <w:tab w:val="right" w:leader="none" w:pos="9637.511811023622"/>
+              <w:tab w:val="right" w:leader="none" w:pos="12000"/>
             </w:tabs>
-            <w:spacing w:before="60" w:line="240" w:lineRule="auto"/>
+            <w:spacing w:after="0" w:before="60" w:lineRule="auto"/>
             <w:ind w:left="360" w:firstLine="0"/>
+            <w:jc w:val="left"/>
             <w:rPr>
-              <w:rFonts w:ascii="Verdana" w:cs="Verdana" w:eastAsia="Verdana" w:hAnsi="Verdana"/>
-              <w:b w:val="1"/>
-              <w:i w:val="0"/>
-              <w:smallCaps w:val="0"/>
-              <w:strike w:val="0"/>
               <w:color w:val="000000"/>
-              <w:sz w:val="20"/>
-              <w:szCs w:val="20"/>
               <w:u w:val="none"/>
-              <w:shd w:fill="auto" w:val="clear"/>
-              <w:vertAlign w:val="baseline"/>
             </w:rPr>
           </w:pPr>
           <w:hyperlink w:anchor="_js97lbtcvju5">
@@ -1342,51 +1094,11 @@
                 <w:vertAlign w:val="baseline"/>
                 <w:rtl w:val="0"/>
               </w:rPr>
-              <w:t xml:space="preserve">I el programari per al nostre sistema ERP?</w:t>
+              <w:t xml:space="preserve">1.5  I el programari per al nostre sistema ERP?</w:t>
+              <w:tab/>
+              <w:t xml:space="preserve">4</w:t>
             </w:r>
           </w:hyperlink>
-          <w:r>
-            <w:rPr>
-              <w:rFonts w:ascii="Verdana" w:cs="Verdana" w:eastAsia="Verdana" w:hAnsi="Verdana"/>
-              <w:b w:val="1"/>
-              <w:i w:val="0"/>
-              <w:smallCaps w:val="0"/>
-              <w:strike w:val="0"/>
-              <w:color w:val="000000"/>
-              <w:sz w:val="20"/>
-              <w:szCs w:val="20"/>
-              <w:u w:val="none"/>
-              <w:shd w:fill="auto" w:val="clear"/>
-              <w:vertAlign w:val="baseline"/>
-              <w:rtl w:val="0"/>
-            </w:rPr>
-            <w:tab/>
-          </w:r>
-          <w:r>
-            <w:fldChar w:fldCharType="begin"/>
-            <w:instrText xml:space="preserve"> PAGEREF _js97lbtcvju5 \h </w:instrText>
-            <w:fldChar w:fldCharType="separate"/>
-          </w:r>
-          <w:r>
-            <w:rPr>
-              <w:rFonts w:ascii="Verdana" w:cs="Verdana" w:eastAsia="Verdana" w:hAnsi="Verdana"/>
-              <w:b w:val="1"/>
-              <w:i w:val="0"/>
-              <w:smallCaps w:val="0"/>
-              <w:strike w:val="0"/>
-              <w:color w:val="000000"/>
-              <w:sz w:val="20"/>
-              <w:szCs w:val="20"/>
-              <w:u w:val="none"/>
-              <w:shd w:fill="auto" w:val="clear"/>
-              <w:vertAlign w:val="baseline"/>
-              <w:rtl w:val="0"/>
-            </w:rPr>
-            <w:t xml:space="preserve">5</w:t>
-          </w:r>
-          <w:r>
-            <w:fldChar w:fldCharType="end"/>
-          </w:r>
           <w:r>
             <w:rPr>
               <w:rtl w:val="0"/>
@@ -1396,22 +1108,14 @@
         <w:p>
           <w:pPr>
             <w:tabs>
-              <w:tab w:val="right" w:leader="none" w:pos="9637.511811023622"/>
+              <w:tab w:val="right" w:leader="none" w:pos="12000"/>
             </w:tabs>
-            <w:spacing w:before="200" w:line="240" w:lineRule="auto"/>
-            <w:ind w:left="0" w:firstLine="0"/>
+            <w:spacing w:after="0" w:before="60" w:lineRule="auto"/>
+            <w:jc w:val="left"/>
             <w:rPr>
-              <w:rFonts w:ascii="Verdana" w:cs="Verdana" w:eastAsia="Verdana" w:hAnsi="Verdana"/>
               <w:b w:val="1"/>
-              <w:i w:val="0"/>
-              <w:smallCaps w:val="0"/>
-              <w:strike w:val="0"/>
               <w:color w:val="000000"/>
-              <w:sz w:val="20"/>
-              <w:szCs w:val="20"/>
               <w:u w:val="none"/>
-              <w:shd w:fill="auto" w:val="clear"/>
-              <w:vertAlign w:val="baseline"/>
             </w:rPr>
           </w:pPr>
           <w:hyperlink w:anchor="_iz5ew815tbhy">
@@ -1430,51 +1134,11 @@
                 <w:vertAlign w:val="baseline"/>
                 <w:rtl w:val="0"/>
               </w:rPr>
-              <w:t xml:space="preserve">Tipus d'instal·lació d'un sistema ERP</w:t>
+              <w:t xml:space="preserve">2. Tipus d'instal·lació d'un sistema ERP</w:t>
+              <w:tab/>
+              <w:t xml:space="preserve">5</w:t>
             </w:r>
           </w:hyperlink>
-          <w:r>
-            <w:rPr>
-              <w:rFonts w:ascii="Verdana" w:cs="Verdana" w:eastAsia="Verdana" w:hAnsi="Verdana"/>
-              <w:b w:val="1"/>
-              <w:i w:val="0"/>
-              <w:smallCaps w:val="0"/>
-              <w:strike w:val="0"/>
-              <w:color w:val="000000"/>
-              <w:sz w:val="20"/>
-              <w:szCs w:val="20"/>
-              <w:u w:val="none"/>
-              <w:shd w:fill="auto" w:val="clear"/>
-              <w:vertAlign w:val="baseline"/>
-              <w:rtl w:val="0"/>
-            </w:rPr>
-            <w:tab/>
-          </w:r>
-          <w:r>
-            <w:fldChar w:fldCharType="begin"/>
-            <w:instrText xml:space="preserve"> PAGEREF _iz5ew815tbhy \h </w:instrText>
-            <w:fldChar w:fldCharType="separate"/>
-          </w:r>
-          <w:r>
-            <w:rPr>
-              <w:rFonts w:ascii="Verdana" w:cs="Verdana" w:eastAsia="Verdana" w:hAnsi="Verdana"/>
-              <w:b w:val="1"/>
-              <w:i w:val="0"/>
-              <w:smallCaps w:val="0"/>
-              <w:strike w:val="0"/>
-              <w:color w:val="000000"/>
-              <w:sz w:val="20"/>
-              <w:szCs w:val="20"/>
-              <w:u w:val="none"/>
-              <w:shd w:fill="auto" w:val="clear"/>
-              <w:vertAlign w:val="baseline"/>
-              <w:rtl w:val="0"/>
-            </w:rPr>
-            <w:t xml:space="preserve">5</w:t>
-          </w:r>
-          <w:r>
-            <w:fldChar w:fldCharType="end"/>
-          </w:r>
           <w:r>
             <w:rPr>
               <w:rtl w:val="0"/>
@@ -1484,22 +1148,14 @@
         <w:p>
           <w:pPr>
             <w:tabs>
-              <w:tab w:val="right" w:leader="none" w:pos="9637.511811023622"/>
+              <w:tab w:val="right" w:leader="none" w:pos="12000"/>
             </w:tabs>
-            <w:spacing w:before="200" w:line="240" w:lineRule="auto"/>
-            <w:ind w:left="0" w:firstLine="0"/>
+            <w:spacing w:after="0" w:before="60" w:lineRule="auto"/>
+            <w:jc w:val="left"/>
             <w:rPr>
-              <w:rFonts w:ascii="Verdana" w:cs="Verdana" w:eastAsia="Verdana" w:hAnsi="Verdana"/>
               <w:b w:val="1"/>
-              <w:i w:val="0"/>
-              <w:smallCaps w:val="0"/>
-              <w:strike w:val="0"/>
               <w:color w:val="000000"/>
-              <w:sz w:val="20"/>
-              <w:szCs w:val="20"/>
               <w:u w:val="none"/>
-              <w:shd w:fill="auto" w:val="clear"/>
-              <w:vertAlign w:val="baseline"/>
             </w:rPr>
           </w:pPr>
           <w:hyperlink w:anchor="_nomyzaazqpng">
@@ -1518,51 +1174,11 @@
                 <w:vertAlign w:val="baseline"/>
                 <w:rtl w:val="0"/>
               </w:rPr>
-              <w:t xml:space="preserve">Llicències de programari</w:t>
+              <w:t xml:space="preserve">3. Llicències de programari</w:t>
+              <w:tab/>
+              <w:t xml:space="preserve">6</w:t>
             </w:r>
           </w:hyperlink>
-          <w:r>
-            <w:rPr>
-              <w:rFonts w:ascii="Verdana" w:cs="Verdana" w:eastAsia="Verdana" w:hAnsi="Verdana"/>
-              <w:b w:val="1"/>
-              <w:i w:val="0"/>
-              <w:smallCaps w:val="0"/>
-              <w:strike w:val="0"/>
-              <w:color w:val="000000"/>
-              <w:sz w:val="20"/>
-              <w:szCs w:val="20"/>
-              <w:u w:val="none"/>
-              <w:shd w:fill="auto" w:val="clear"/>
-              <w:vertAlign w:val="baseline"/>
-              <w:rtl w:val="0"/>
-            </w:rPr>
-            <w:tab/>
-          </w:r>
-          <w:r>
-            <w:fldChar w:fldCharType="begin"/>
-            <w:instrText xml:space="preserve"> PAGEREF _nomyzaazqpng \h </w:instrText>
-            <w:fldChar w:fldCharType="separate"/>
-          </w:r>
-          <w:r>
-            <w:rPr>
-              <w:rFonts w:ascii="Verdana" w:cs="Verdana" w:eastAsia="Verdana" w:hAnsi="Verdana"/>
-              <w:b w:val="1"/>
-              <w:i w:val="0"/>
-              <w:smallCaps w:val="0"/>
-              <w:strike w:val="0"/>
-              <w:color w:val="000000"/>
-              <w:sz w:val="20"/>
-              <w:szCs w:val="20"/>
-              <w:u w:val="none"/>
-              <w:shd w:fill="auto" w:val="clear"/>
-              <w:vertAlign w:val="baseline"/>
-              <w:rtl w:val="0"/>
-            </w:rPr>
-            <w:t xml:space="preserve">6</w:t>
-          </w:r>
-          <w:r>
-            <w:fldChar w:fldCharType="end"/>
-          </w:r>
           <w:r>
             <w:rPr>
               <w:rtl w:val="0"/>
@@ -1572,22 +1188,14 @@
         <w:p>
           <w:pPr>
             <w:tabs>
-              <w:tab w:val="right" w:leader="none" w:pos="9637.511811023622"/>
+              <w:tab w:val="right" w:leader="none" w:pos="12000"/>
             </w:tabs>
-            <w:spacing w:before="200" w:line="240" w:lineRule="auto"/>
-            <w:ind w:left="0" w:firstLine="0"/>
+            <w:spacing w:after="0" w:before="60" w:lineRule="auto"/>
+            <w:jc w:val="left"/>
             <w:rPr>
-              <w:rFonts w:ascii="Verdana" w:cs="Verdana" w:eastAsia="Verdana" w:hAnsi="Verdana"/>
               <w:b w:val="1"/>
-              <w:i w:val="0"/>
-              <w:smallCaps w:val="0"/>
-              <w:strike w:val="0"/>
               <w:color w:val="000000"/>
-              <w:sz w:val="20"/>
-              <w:szCs w:val="20"/>
               <w:u w:val="none"/>
-              <w:shd w:fill="auto" w:val="clear"/>
-              <w:vertAlign w:val="baseline"/>
             </w:rPr>
           </w:pPr>
           <w:hyperlink w:anchor="_kmobccfdsdhh">
@@ -1606,51 +1214,11 @@
                 <w:vertAlign w:val="baseline"/>
                 <w:rtl w:val="0"/>
               </w:rPr>
-              <w:t xml:space="preserve">Preparació del servei per configurar el sistema ERP</w:t>
+              <w:t xml:space="preserve">4. Preparació del servei per configurar el sistema ERP</w:t>
+              <w:tab/>
+              <w:t xml:space="preserve">6</w:t>
             </w:r>
           </w:hyperlink>
-          <w:r>
-            <w:rPr>
-              <w:rFonts w:ascii="Verdana" w:cs="Verdana" w:eastAsia="Verdana" w:hAnsi="Verdana"/>
-              <w:b w:val="1"/>
-              <w:i w:val="0"/>
-              <w:smallCaps w:val="0"/>
-              <w:strike w:val="0"/>
-              <w:color w:val="000000"/>
-              <w:sz w:val="20"/>
-              <w:szCs w:val="20"/>
-              <w:u w:val="none"/>
-              <w:shd w:fill="auto" w:val="clear"/>
-              <w:vertAlign w:val="baseline"/>
-              <w:rtl w:val="0"/>
-            </w:rPr>
-            <w:tab/>
-          </w:r>
-          <w:r>
-            <w:fldChar w:fldCharType="begin"/>
-            <w:instrText xml:space="preserve"> PAGEREF _kmobccfdsdhh \h </w:instrText>
-            <w:fldChar w:fldCharType="separate"/>
-          </w:r>
-          <w:r>
-            <w:rPr>
-              <w:rFonts w:ascii="Verdana" w:cs="Verdana" w:eastAsia="Verdana" w:hAnsi="Verdana"/>
-              <w:b w:val="1"/>
-              <w:i w:val="0"/>
-              <w:smallCaps w:val="0"/>
-              <w:strike w:val="0"/>
-              <w:color w:val="000000"/>
-              <w:sz w:val="20"/>
-              <w:szCs w:val="20"/>
-              <w:u w:val="none"/>
-              <w:shd w:fill="auto" w:val="clear"/>
-              <w:vertAlign w:val="baseline"/>
-              <w:rtl w:val="0"/>
-            </w:rPr>
-            <w:t xml:space="preserve">7</w:t>
-          </w:r>
-          <w:r>
-            <w:fldChar w:fldCharType="end"/>
-          </w:r>
           <w:r>
             <w:rPr>
               <w:rtl w:val="0"/>
@@ -1660,22 +1228,14 @@
         <w:p>
           <w:pPr>
             <w:tabs>
-              <w:tab w:val="right" w:leader="none" w:pos="9637.511811023622"/>
+              <w:tab w:val="right" w:leader="none" w:pos="12000"/>
             </w:tabs>
-            <w:spacing w:before="200" w:line="240" w:lineRule="auto"/>
-            <w:ind w:left="0" w:firstLine="0"/>
+            <w:spacing w:after="0" w:before="60" w:lineRule="auto"/>
+            <w:jc w:val="left"/>
             <w:rPr>
-              <w:rFonts w:ascii="Verdana" w:cs="Verdana" w:eastAsia="Verdana" w:hAnsi="Verdana"/>
               <w:b w:val="1"/>
-              <w:i w:val="0"/>
-              <w:smallCaps w:val="0"/>
-              <w:strike w:val="0"/>
               <w:color w:val="000000"/>
-              <w:sz w:val="20"/>
-              <w:szCs w:val="20"/>
               <w:u w:val="none"/>
-              <w:shd w:fill="auto" w:val="clear"/>
-              <w:vertAlign w:val="baseline"/>
             </w:rPr>
           </w:pPr>
           <w:hyperlink w:anchor="_p0k3ewckekkw">
@@ -1694,51 +1254,11 @@
                 <w:vertAlign w:val="baseline"/>
                 <w:rtl w:val="0"/>
               </w:rPr>
-              <w:t xml:space="preserve">Instal·lació d'un sistema ERP Odoo 14</w:t>
+              <w:t xml:space="preserve">5. Instal·lació d'un sistema ERP Odoo 16</w:t>
+              <w:tab/>
+              <w:t xml:space="preserve">7</w:t>
             </w:r>
           </w:hyperlink>
-          <w:r>
-            <w:rPr>
-              <w:rFonts w:ascii="Verdana" w:cs="Verdana" w:eastAsia="Verdana" w:hAnsi="Verdana"/>
-              <w:b w:val="1"/>
-              <w:i w:val="0"/>
-              <w:smallCaps w:val="0"/>
-              <w:strike w:val="0"/>
-              <w:color w:val="000000"/>
-              <w:sz w:val="20"/>
-              <w:szCs w:val="20"/>
-              <w:u w:val="none"/>
-              <w:shd w:fill="auto" w:val="clear"/>
-              <w:vertAlign w:val="baseline"/>
-              <w:rtl w:val="0"/>
-            </w:rPr>
-            <w:tab/>
-          </w:r>
-          <w:r>
-            <w:fldChar w:fldCharType="begin"/>
-            <w:instrText xml:space="preserve"> PAGEREF _p0k3ewckekkw \h </w:instrText>
-            <w:fldChar w:fldCharType="separate"/>
-          </w:r>
-          <w:r>
-            <w:rPr>
-              <w:rFonts w:ascii="Verdana" w:cs="Verdana" w:eastAsia="Verdana" w:hAnsi="Verdana"/>
-              <w:b w:val="1"/>
-              <w:i w:val="0"/>
-              <w:smallCaps w:val="0"/>
-              <w:strike w:val="0"/>
-              <w:color w:val="000000"/>
-              <w:sz w:val="20"/>
-              <w:szCs w:val="20"/>
-              <w:u w:val="none"/>
-              <w:shd w:fill="auto" w:val="clear"/>
-              <w:vertAlign w:val="baseline"/>
-              <w:rtl w:val="0"/>
-            </w:rPr>
-            <w:t xml:space="preserve">8</w:t>
-          </w:r>
-          <w:r>
-            <w:fldChar w:fldCharType="end"/>
-          </w:r>
           <w:r>
             <w:rPr>
               <w:rtl w:val="0"/>
@@ -1748,22 +1268,14 @@
         <w:p>
           <w:pPr>
             <w:tabs>
-              <w:tab w:val="right" w:leader="none" w:pos="9637.511811023622"/>
+              <w:tab w:val="right" w:leader="none" w:pos="12000"/>
             </w:tabs>
-            <w:spacing w:before="60" w:line="240" w:lineRule="auto"/>
+            <w:spacing w:after="0" w:before="60" w:lineRule="auto"/>
             <w:ind w:left="360" w:firstLine="0"/>
+            <w:jc w:val="left"/>
             <w:rPr>
-              <w:rFonts w:ascii="Verdana" w:cs="Verdana" w:eastAsia="Verdana" w:hAnsi="Verdana"/>
-              <w:b w:val="1"/>
-              <w:i w:val="0"/>
-              <w:smallCaps w:val="0"/>
-              <w:strike w:val="0"/>
               <w:color w:val="000000"/>
-              <w:sz w:val="20"/>
-              <w:szCs w:val="20"/>
               <w:u w:val="none"/>
-              <w:shd w:fill="auto" w:val="clear"/>
-              <w:vertAlign w:val="baseline"/>
             </w:rPr>
           </w:pPr>
           <w:hyperlink w:anchor="_qg2tupetwa4p">
@@ -1782,51 +1294,11 @@
                 <w:vertAlign w:val="baseline"/>
                 <w:rtl w:val="0"/>
               </w:rPr>
-              <w:t xml:space="preserve">Requisits d’Odoo 14</w:t>
+              <w:t xml:space="preserve">5.1. Requisits d’Odoo 16</w:t>
+              <w:tab/>
+              <w:t xml:space="preserve">8</w:t>
             </w:r>
           </w:hyperlink>
-          <w:r>
-            <w:rPr>
-              <w:rFonts w:ascii="Verdana" w:cs="Verdana" w:eastAsia="Verdana" w:hAnsi="Verdana"/>
-              <w:b w:val="1"/>
-              <w:i w:val="0"/>
-              <w:smallCaps w:val="0"/>
-              <w:strike w:val="0"/>
-              <w:color w:val="000000"/>
-              <w:sz w:val="20"/>
-              <w:szCs w:val="20"/>
-              <w:u w:val="none"/>
-              <w:shd w:fill="auto" w:val="clear"/>
-              <w:vertAlign w:val="baseline"/>
-              <w:rtl w:val="0"/>
-            </w:rPr>
-            <w:tab/>
-          </w:r>
-          <w:r>
-            <w:fldChar w:fldCharType="begin"/>
-            <w:instrText xml:space="preserve"> PAGEREF _qg2tupetwa4p \h </w:instrText>
-            <w:fldChar w:fldCharType="separate"/>
-          </w:r>
-          <w:r>
-            <w:rPr>
-              <w:rFonts w:ascii="Verdana" w:cs="Verdana" w:eastAsia="Verdana" w:hAnsi="Verdana"/>
-              <w:b w:val="1"/>
-              <w:i w:val="0"/>
-              <w:smallCaps w:val="0"/>
-              <w:strike w:val="0"/>
-              <w:color w:val="000000"/>
-              <w:sz w:val="20"/>
-              <w:szCs w:val="20"/>
-              <w:u w:val="none"/>
-              <w:shd w:fill="auto" w:val="clear"/>
-              <w:vertAlign w:val="baseline"/>
-              <w:rtl w:val="0"/>
-            </w:rPr>
-            <w:t xml:space="preserve">8</w:t>
-          </w:r>
-          <w:r>
-            <w:fldChar w:fldCharType="end"/>
-          </w:r>
           <w:r>
             <w:rPr>
               <w:rtl w:val="0"/>
@@ -1836,22 +1308,14 @@
         <w:p>
           <w:pPr>
             <w:tabs>
-              <w:tab w:val="right" w:leader="none" w:pos="9637.511811023622"/>
+              <w:tab w:val="right" w:leader="none" w:pos="12000"/>
             </w:tabs>
-            <w:spacing w:before="60" w:line="240" w:lineRule="auto"/>
+            <w:spacing w:after="0" w:before="60" w:lineRule="auto"/>
             <w:ind w:left="360" w:firstLine="0"/>
+            <w:jc w:val="left"/>
             <w:rPr>
-              <w:rFonts w:ascii="Verdana" w:cs="Verdana" w:eastAsia="Verdana" w:hAnsi="Verdana"/>
-              <w:b w:val="1"/>
-              <w:i w:val="0"/>
-              <w:smallCaps w:val="0"/>
-              <w:strike w:val="0"/>
               <w:color w:val="000000"/>
-              <w:sz w:val="20"/>
-              <w:szCs w:val="20"/>
               <w:u w:val="none"/>
-              <w:shd w:fill="auto" w:val="clear"/>
-              <w:vertAlign w:val="baseline"/>
             </w:rPr>
           </w:pPr>
           <w:hyperlink w:anchor="_xa6bd9cmz0en">
@@ -1870,51 +1334,11 @@
                 <w:vertAlign w:val="baseline"/>
                 <w:rtl w:val="0"/>
               </w:rPr>
-              <w:t xml:space="preserve">Odoo 14 en Ubuntu Server - Part 1: Instal·lació</w:t>
+              <w:t xml:space="preserve">5.2. Odoo 16 en Ubuntu Server - Part 1: Instal·lació</w:t>
+              <w:tab/>
+              <w:t xml:space="preserve">8</w:t>
             </w:r>
           </w:hyperlink>
-          <w:r>
-            <w:rPr>
-              <w:rFonts w:ascii="Verdana" w:cs="Verdana" w:eastAsia="Verdana" w:hAnsi="Verdana"/>
-              <w:b w:val="1"/>
-              <w:i w:val="0"/>
-              <w:smallCaps w:val="0"/>
-              <w:strike w:val="0"/>
-              <w:color w:val="000000"/>
-              <w:sz w:val="20"/>
-              <w:szCs w:val="20"/>
-              <w:u w:val="none"/>
-              <w:shd w:fill="auto" w:val="clear"/>
-              <w:vertAlign w:val="baseline"/>
-              <w:rtl w:val="0"/>
-            </w:rPr>
-            <w:tab/>
-          </w:r>
-          <w:r>
-            <w:fldChar w:fldCharType="begin"/>
-            <w:instrText xml:space="preserve"> PAGEREF _xa6bd9cmz0en \h </w:instrText>
-            <w:fldChar w:fldCharType="separate"/>
-          </w:r>
-          <w:r>
-            <w:rPr>
-              <w:rFonts w:ascii="Verdana" w:cs="Verdana" w:eastAsia="Verdana" w:hAnsi="Verdana"/>
-              <w:b w:val="1"/>
-              <w:i w:val="0"/>
-              <w:smallCaps w:val="0"/>
-              <w:strike w:val="0"/>
-              <w:color w:val="000000"/>
-              <w:sz w:val="20"/>
-              <w:szCs w:val="20"/>
-              <w:u w:val="none"/>
-              <w:shd w:fill="auto" w:val="clear"/>
-              <w:vertAlign w:val="baseline"/>
-              <w:rtl w:val="0"/>
-            </w:rPr>
-            <w:t xml:space="preserve">9</w:t>
-          </w:r>
-          <w:r>
-            <w:fldChar w:fldCharType="end"/>
-          </w:r>
           <w:r>
             <w:rPr>
               <w:rtl w:val="0"/>
@@ -1924,22 +1348,14 @@
         <w:p>
           <w:pPr>
             <w:tabs>
-              <w:tab w:val="right" w:leader="none" w:pos="9637.511811023622"/>
+              <w:tab w:val="right" w:leader="none" w:pos="12000"/>
             </w:tabs>
-            <w:spacing w:before="60" w:line="240" w:lineRule="auto"/>
+            <w:spacing w:after="0" w:before="60" w:lineRule="auto"/>
             <w:ind w:left="360" w:firstLine="0"/>
+            <w:jc w:val="left"/>
             <w:rPr>
-              <w:rFonts w:ascii="Verdana" w:cs="Verdana" w:eastAsia="Verdana" w:hAnsi="Verdana"/>
-              <w:b w:val="1"/>
-              <w:i w:val="0"/>
-              <w:smallCaps w:val="0"/>
-              <w:strike w:val="0"/>
               <w:color w:val="000000"/>
-              <w:sz w:val="20"/>
-              <w:szCs w:val="20"/>
               <w:u w:val="none"/>
-              <w:shd w:fill="auto" w:val="clear"/>
-              <w:vertAlign w:val="baseline"/>
             </w:rPr>
           </w:pPr>
           <w:hyperlink w:anchor="_west6tqe7lrt">
@@ -1958,51 +1374,11 @@
                 <w:vertAlign w:val="baseline"/>
                 <w:rtl w:val="0"/>
               </w:rPr>
-              <w:t xml:space="preserve">Odoo 14 en Ubuntu Server - Part 2: Preparant Odoo per a desenvolupament</w:t>
+              <w:t xml:space="preserve">5.3. Odoo 16 en Ubuntu Server - Part 2: Preparant Odoo per a desenvolupament</w:t>
+              <w:tab/>
+              <w:t xml:space="preserve">9</w:t>
             </w:r>
           </w:hyperlink>
-          <w:r>
-            <w:rPr>
-              <w:rFonts w:ascii="Verdana" w:cs="Verdana" w:eastAsia="Verdana" w:hAnsi="Verdana"/>
-              <w:b w:val="1"/>
-              <w:i w:val="0"/>
-              <w:smallCaps w:val="0"/>
-              <w:strike w:val="0"/>
-              <w:color w:val="000000"/>
-              <w:sz w:val="20"/>
-              <w:szCs w:val="20"/>
-              <w:u w:val="none"/>
-              <w:shd w:fill="auto" w:val="clear"/>
-              <w:vertAlign w:val="baseline"/>
-              <w:rtl w:val="0"/>
-            </w:rPr>
-            <w:tab/>
-          </w:r>
-          <w:r>
-            <w:fldChar w:fldCharType="begin"/>
-            <w:instrText xml:space="preserve"> PAGEREF _west6tqe7lrt \h </w:instrText>
-            <w:fldChar w:fldCharType="separate"/>
-          </w:r>
-          <w:r>
-            <w:rPr>
-              <w:rFonts w:ascii="Verdana" w:cs="Verdana" w:eastAsia="Verdana" w:hAnsi="Verdana"/>
-              <w:b w:val="1"/>
-              <w:i w:val="0"/>
-              <w:smallCaps w:val="0"/>
-              <w:strike w:val="0"/>
-              <w:color w:val="000000"/>
-              <w:sz w:val="20"/>
-              <w:szCs w:val="20"/>
-              <w:u w:val="none"/>
-              <w:shd w:fill="auto" w:val="clear"/>
-              <w:vertAlign w:val="baseline"/>
-              <w:rtl w:val="0"/>
-            </w:rPr>
-            <w:t xml:space="preserve">10</w:t>
-          </w:r>
-          <w:r>
-            <w:fldChar w:fldCharType="end"/>
-          </w:r>
           <w:r>
             <w:rPr>
               <w:rtl w:val="0"/>
@@ -2012,22 +1388,14 @@
         <w:p>
           <w:pPr>
             <w:tabs>
-              <w:tab w:val="right" w:leader="none" w:pos="9637.511811023622"/>
+              <w:tab w:val="right" w:leader="none" w:pos="12000"/>
             </w:tabs>
-            <w:spacing w:before="60" w:line="240" w:lineRule="auto"/>
+            <w:spacing w:after="0" w:before="60" w:lineRule="auto"/>
             <w:ind w:left="360" w:firstLine="0"/>
+            <w:jc w:val="left"/>
             <w:rPr>
-              <w:rFonts w:ascii="Verdana" w:cs="Verdana" w:eastAsia="Verdana" w:hAnsi="Verdana"/>
-              <w:b w:val="1"/>
-              <w:i w:val="0"/>
-              <w:smallCaps w:val="0"/>
-              <w:strike w:val="0"/>
               <w:color w:val="000000"/>
-              <w:sz w:val="20"/>
-              <w:szCs w:val="20"/>
               <w:u w:val="none"/>
-              <w:shd w:fill="auto" w:val="clear"/>
-              <w:vertAlign w:val="baseline"/>
             </w:rPr>
           </w:pPr>
           <w:hyperlink w:anchor="_h5d8krkf0hkj">
@@ -2046,51 +1414,11 @@
                 <w:vertAlign w:val="baseline"/>
                 <w:rtl w:val="0"/>
               </w:rPr>
-              <w:t xml:space="preserve">Odoo 14 en Ubuntu Server - Part 3: Arrencant Odoo</w:t>
+              <w:t xml:space="preserve">5.4. Odoo 16 en Ubuntu Server - Part 3: Arrencant Odoo</w:t>
+              <w:tab/>
+              <w:t xml:space="preserve">10</w:t>
             </w:r>
           </w:hyperlink>
-          <w:r>
-            <w:rPr>
-              <w:rFonts w:ascii="Verdana" w:cs="Verdana" w:eastAsia="Verdana" w:hAnsi="Verdana"/>
-              <w:b w:val="1"/>
-              <w:i w:val="0"/>
-              <w:smallCaps w:val="0"/>
-              <w:strike w:val="0"/>
-              <w:color w:val="000000"/>
-              <w:sz w:val="20"/>
-              <w:szCs w:val="20"/>
-              <w:u w:val="none"/>
-              <w:shd w:fill="auto" w:val="clear"/>
-              <w:vertAlign w:val="baseline"/>
-              <w:rtl w:val="0"/>
-            </w:rPr>
-            <w:tab/>
-          </w:r>
-          <w:r>
-            <w:fldChar w:fldCharType="begin"/>
-            <w:instrText xml:space="preserve"> PAGEREF _h5d8krkf0hkj \h </w:instrText>
-            <w:fldChar w:fldCharType="separate"/>
-          </w:r>
-          <w:r>
-            <w:rPr>
-              <w:rFonts w:ascii="Verdana" w:cs="Verdana" w:eastAsia="Verdana" w:hAnsi="Verdana"/>
-              <w:b w:val="1"/>
-              <w:i w:val="0"/>
-              <w:smallCaps w:val="0"/>
-              <w:strike w:val="0"/>
-              <w:color w:val="000000"/>
-              <w:sz w:val="20"/>
-              <w:szCs w:val="20"/>
-              <w:u w:val="none"/>
-              <w:shd w:fill="auto" w:val="clear"/>
-              <w:vertAlign w:val="baseline"/>
-              <w:rtl w:val="0"/>
-            </w:rPr>
-            <w:t xml:space="preserve">11</w:t>
-          </w:r>
-          <w:r>
-            <w:fldChar w:fldCharType="end"/>
-          </w:r>
           <w:r>
             <w:rPr>
               <w:rtl w:val="0"/>
@@ -2100,22 +1428,14 @@
         <w:p>
           <w:pPr>
             <w:tabs>
-              <w:tab w:val="right" w:leader="none" w:pos="9637.511811023622"/>
+              <w:tab w:val="right" w:leader="none" w:pos="12000"/>
             </w:tabs>
-            <w:spacing w:before="60" w:line="240" w:lineRule="auto"/>
+            <w:spacing w:after="0" w:before="60" w:lineRule="auto"/>
             <w:ind w:left="360" w:firstLine="0"/>
+            <w:jc w:val="left"/>
             <w:rPr>
-              <w:rFonts w:ascii="Verdana" w:cs="Verdana" w:eastAsia="Verdana" w:hAnsi="Verdana"/>
-              <w:b w:val="1"/>
-              <w:i w:val="0"/>
-              <w:smallCaps w:val="0"/>
-              <w:strike w:val="0"/>
               <w:color w:val="000000"/>
-              <w:sz w:val="20"/>
-              <w:szCs w:val="20"/>
               <w:u w:val="none"/>
-              <w:shd w:fill="auto" w:val="clear"/>
-              <w:vertAlign w:val="baseline"/>
             </w:rPr>
           </w:pPr>
           <w:hyperlink w:anchor="_1hsriyf7ijlg">
@@ -2134,51 +1454,11 @@
                 <w:vertAlign w:val="baseline"/>
                 <w:rtl w:val="0"/>
               </w:rPr>
-              <w:t xml:space="preserve">Odoo 14 en Ubuntu Server - Part 4: Errors típics</w:t>
+              <w:t xml:space="preserve">5.5. Odoo 16 en Ubuntu Server - Part 4: Errors típics</w:t>
+              <w:tab/>
+              <w:t xml:space="preserve">11</w:t>
             </w:r>
           </w:hyperlink>
-          <w:r>
-            <w:rPr>
-              <w:rFonts w:ascii="Verdana" w:cs="Verdana" w:eastAsia="Verdana" w:hAnsi="Verdana"/>
-              <w:b w:val="1"/>
-              <w:i w:val="0"/>
-              <w:smallCaps w:val="0"/>
-              <w:strike w:val="0"/>
-              <w:color w:val="000000"/>
-              <w:sz w:val="20"/>
-              <w:szCs w:val="20"/>
-              <w:u w:val="none"/>
-              <w:shd w:fill="auto" w:val="clear"/>
-              <w:vertAlign w:val="baseline"/>
-              <w:rtl w:val="0"/>
-            </w:rPr>
-            <w:tab/>
-          </w:r>
-          <w:r>
-            <w:fldChar w:fldCharType="begin"/>
-            <w:instrText xml:space="preserve"> PAGEREF _1hsriyf7ijlg \h </w:instrText>
-            <w:fldChar w:fldCharType="separate"/>
-          </w:r>
-          <w:r>
-            <w:rPr>
-              <w:rFonts w:ascii="Verdana" w:cs="Verdana" w:eastAsia="Verdana" w:hAnsi="Verdana"/>
-              <w:b w:val="1"/>
-              <w:i w:val="0"/>
-              <w:smallCaps w:val="0"/>
-              <w:strike w:val="0"/>
-              <w:color w:val="000000"/>
-              <w:sz w:val="20"/>
-              <w:szCs w:val="20"/>
-              <w:u w:val="none"/>
-              <w:shd w:fill="auto" w:val="clear"/>
-              <w:vertAlign w:val="baseline"/>
-              <w:rtl w:val="0"/>
-            </w:rPr>
-            <w:t xml:space="preserve">12</w:t>
-          </w:r>
-          <w:r>
-            <w:fldChar w:fldCharType="end"/>
-          </w:r>
           <w:r>
             <w:rPr>
               <w:rtl w:val="0"/>
@@ -2188,22 +1468,14 @@
         <w:p>
           <w:pPr>
             <w:tabs>
-              <w:tab w:val="right" w:leader="none" w:pos="9637.511811023622"/>
+              <w:tab w:val="right" w:leader="none" w:pos="12000"/>
             </w:tabs>
-            <w:spacing w:before="60" w:line="240" w:lineRule="auto"/>
+            <w:spacing w:after="0" w:before="60" w:lineRule="auto"/>
             <w:ind w:left="360" w:firstLine="0"/>
+            <w:jc w:val="left"/>
             <w:rPr>
-              <w:rFonts w:ascii="Verdana" w:cs="Verdana" w:eastAsia="Verdana" w:hAnsi="Verdana"/>
-              <w:b w:val="1"/>
-              <w:i w:val="0"/>
-              <w:smallCaps w:val="0"/>
-              <w:strike w:val="0"/>
               <w:color w:val="000000"/>
-              <w:sz w:val="20"/>
-              <w:szCs w:val="20"/>
               <w:u w:val="none"/>
-              <w:shd w:fill="auto" w:val="clear"/>
-              <w:vertAlign w:val="baseline"/>
             </w:rPr>
           </w:pPr>
           <w:hyperlink w:anchor="_vvv78u8o0rsz">
@@ -2222,51 +1494,11 @@
                 <w:vertAlign w:val="baseline"/>
                 <w:rtl w:val="0"/>
               </w:rPr>
-              <w:t xml:space="preserve">Odoo 14 - Quines propostes recomaneu per a desenvolupament?</w:t>
+              <w:t xml:space="preserve">5.6. Odoo 16 - Quines propostes recomaneu per a desenvolupament?</w:t>
+              <w:tab/>
+              <w:t xml:space="preserve">12</w:t>
             </w:r>
           </w:hyperlink>
-          <w:r>
-            <w:rPr>
-              <w:rFonts w:ascii="Verdana" w:cs="Verdana" w:eastAsia="Verdana" w:hAnsi="Verdana"/>
-              <w:b w:val="1"/>
-              <w:i w:val="0"/>
-              <w:smallCaps w:val="0"/>
-              <w:strike w:val="0"/>
-              <w:color w:val="000000"/>
-              <w:sz w:val="20"/>
-              <w:szCs w:val="20"/>
-              <w:u w:val="none"/>
-              <w:shd w:fill="auto" w:val="clear"/>
-              <w:vertAlign w:val="baseline"/>
-              <w:rtl w:val="0"/>
-            </w:rPr>
-            <w:tab/>
-          </w:r>
-          <w:r>
-            <w:fldChar w:fldCharType="begin"/>
-            <w:instrText xml:space="preserve"> PAGEREF _vvv78u8o0rsz \h </w:instrText>
-            <w:fldChar w:fldCharType="separate"/>
-          </w:r>
-          <w:r>
-            <w:rPr>
-              <w:rFonts w:ascii="Verdana" w:cs="Verdana" w:eastAsia="Verdana" w:hAnsi="Verdana"/>
-              <w:b w:val="1"/>
-              <w:i w:val="0"/>
-              <w:smallCaps w:val="0"/>
-              <w:strike w:val="0"/>
-              <w:color w:val="000000"/>
-              <w:sz w:val="20"/>
-              <w:szCs w:val="20"/>
-              <w:u w:val="none"/>
-              <w:shd w:fill="auto" w:val="clear"/>
-              <w:vertAlign w:val="baseline"/>
-              <w:rtl w:val="0"/>
-            </w:rPr>
-            <w:t xml:space="preserve">13</w:t>
-          </w:r>
-          <w:r>
-            <w:fldChar w:fldCharType="end"/>
-          </w:r>
           <w:r>
             <w:rPr>
               <w:rtl w:val="0"/>
@@ -2276,22 +1508,14 @@
         <w:p>
           <w:pPr>
             <w:tabs>
-              <w:tab w:val="right" w:leader="none" w:pos="9637.511811023622"/>
+              <w:tab w:val="right" w:leader="none" w:pos="12000"/>
             </w:tabs>
-            <w:spacing w:before="60" w:line="240" w:lineRule="auto"/>
+            <w:spacing w:after="0" w:before="60" w:lineRule="auto"/>
             <w:ind w:left="360" w:firstLine="0"/>
+            <w:jc w:val="left"/>
             <w:rPr>
-              <w:rFonts w:ascii="Verdana" w:cs="Verdana" w:eastAsia="Verdana" w:hAnsi="Verdana"/>
-              <w:b w:val="1"/>
-              <w:i w:val="0"/>
-              <w:smallCaps w:val="0"/>
-              <w:strike w:val="0"/>
               <w:color w:val="000000"/>
-              <w:sz w:val="20"/>
-              <w:szCs w:val="20"/>
               <w:u w:val="none"/>
-              <w:shd w:fill="auto" w:val="clear"/>
-              <w:vertAlign w:val="baseline"/>
             </w:rPr>
           </w:pPr>
           <w:hyperlink w:anchor="_rs8xuept5cfw">
@@ -2310,51 +1534,11 @@
                 <w:vertAlign w:val="baseline"/>
                 <w:rtl w:val="0"/>
               </w:rPr>
-              <w:t xml:space="preserve">Odoo 14 en Docker: - Part 1: Contenidor Odoo en producció</w:t>
+              <w:t xml:space="preserve">5.7. Odoo 16 en Docker: - Part 1: Contenidor Odoo en producció</w:t>
+              <w:tab/>
+              <w:t xml:space="preserve">13</w:t>
             </w:r>
           </w:hyperlink>
-          <w:r>
-            <w:rPr>
-              <w:rFonts w:ascii="Verdana" w:cs="Verdana" w:eastAsia="Verdana" w:hAnsi="Verdana"/>
-              <w:b w:val="1"/>
-              <w:i w:val="0"/>
-              <w:smallCaps w:val="0"/>
-              <w:strike w:val="0"/>
-              <w:color w:val="000000"/>
-              <w:sz w:val="20"/>
-              <w:szCs w:val="20"/>
-              <w:u w:val="none"/>
-              <w:shd w:fill="auto" w:val="clear"/>
-              <w:vertAlign w:val="baseline"/>
-              <w:rtl w:val="0"/>
-            </w:rPr>
-            <w:tab/>
-          </w:r>
-          <w:r>
-            <w:fldChar w:fldCharType="begin"/>
-            <w:instrText xml:space="preserve"> PAGEREF _rs8xuept5cfw \h </w:instrText>
-            <w:fldChar w:fldCharType="separate"/>
-          </w:r>
-          <w:r>
-            <w:rPr>
-              <w:rFonts w:ascii="Verdana" w:cs="Verdana" w:eastAsia="Verdana" w:hAnsi="Verdana"/>
-              <w:b w:val="1"/>
-              <w:i w:val="0"/>
-              <w:smallCaps w:val="0"/>
-              <w:strike w:val="0"/>
-              <w:color w:val="000000"/>
-              <w:sz w:val="20"/>
-              <w:szCs w:val="20"/>
-              <w:u w:val="none"/>
-              <w:shd w:fill="auto" w:val="clear"/>
-              <w:vertAlign w:val="baseline"/>
-              <w:rtl w:val="0"/>
-            </w:rPr>
-            <w:t xml:space="preserve">14</w:t>
-          </w:r>
-          <w:r>
-            <w:fldChar w:fldCharType="end"/>
-          </w:r>
           <w:r>
             <w:rPr>
               <w:rtl w:val="0"/>
@@ -2364,22 +1548,14 @@
         <w:p>
           <w:pPr>
             <w:tabs>
-              <w:tab w:val="right" w:leader="none" w:pos="9637.511811023622"/>
+              <w:tab w:val="right" w:leader="none" w:pos="12000"/>
             </w:tabs>
-            <w:spacing w:before="60" w:line="240" w:lineRule="auto"/>
+            <w:spacing w:after="0" w:before="60" w:lineRule="auto"/>
             <w:ind w:left="360" w:firstLine="0"/>
+            <w:jc w:val="left"/>
             <w:rPr>
-              <w:rFonts w:ascii="Verdana" w:cs="Verdana" w:eastAsia="Verdana" w:hAnsi="Verdana"/>
-              <w:b w:val="1"/>
-              <w:i w:val="0"/>
-              <w:smallCaps w:val="0"/>
-              <w:strike w:val="0"/>
               <w:color w:val="000000"/>
-              <w:sz w:val="20"/>
-              <w:szCs w:val="20"/>
               <w:u w:val="none"/>
-              <w:shd w:fill="auto" w:val="clear"/>
-              <w:vertAlign w:val="baseline"/>
             </w:rPr>
           </w:pPr>
           <w:hyperlink w:anchor="_c4kfx2wshdrc">
@@ -2398,51 +1574,11 @@
                 <w:vertAlign w:val="baseline"/>
                 <w:rtl w:val="0"/>
               </w:rPr>
-              <w:t xml:space="preserve">Odoo 14 en Docker: - Part 2: Contenidor Odoo per a desenvolupament</w:t>
+              <w:t xml:space="preserve">5.8. Odoo 16 en Docker: - Part 2: Contenidor Odoo per a desenvolupament</w:t>
+              <w:tab/>
+              <w:t xml:space="preserve">14</w:t>
             </w:r>
           </w:hyperlink>
-          <w:r>
-            <w:rPr>
-              <w:rFonts w:ascii="Verdana" w:cs="Verdana" w:eastAsia="Verdana" w:hAnsi="Verdana"/>
-              <w:b w:val="1"/>
-              <w:i w:val="0"/>
-              <w:smallCaps w:val="0"/>
-              <w:strike w:val="0"/>
-              <w:color w:val="000000"/>
-              <w:sz w:val="20"/>
-              <w:szCs w:val="20"/>
-              <w:u w:val="none"/>
-              <w:shd w:fill="auto" w:val="clear"/>
-              <w:vertAlign w:val="baseline"/>
-              <w:rtl w:val="0"/>
-            </w:rPr>
-            <w:tab/>
-          </w:r>
-          <w:r>
-            <w:fldChar w:fldCharType="begin"/>
-            <w:instrText xml:space="preserve"> PAGEREF _c4kfx2wshdrc \h </w:instrText>
-            <w:fldChar w:fldCharType="separate"/>
-          </w:r>
-          <w:r>
-            <w:rPr>
-              <w:rFonts w:ascii="Verdana" w:cs="Verdana" w:eastAsia="Verdana" w:hAnsi="Verdana"/>
-              <w:b w:val="1"/>
-              <w:i w:val="0"/>
-              <w:smallCaps w:val="0"/>
-              <w:strike w:val="0"/>
-              <w:color w:val="000000"/>
-              <w:sz w:val="20"/>
-              <w:szCs w:val="20"/>
-              <w:u w:val="none"/>
-              <w:shd w:fill="auto" w:val="clear"/>
-              <w:vertAlign w:val="baseline"/>
-              <w:rtl w:val="0"/>
-            </w:rPr>
-            <w:t xml:space="preserve">15</w:t>
-          </w:r>
-          <w:r>
-            <w:fldChar w:fldCharType="end"/>
-          </w:r>
           <w:r>
             <w:rPr>
               <w:rtl w:val="0"/>
@@ -2452,22 +1588,14 @@
         <w:p>
           <w:pPr>
             <w:tabs>
-              <w:tab w:val="right" w:leader="none" w:pos="9637.511811023622"/>
+              <w:tab w:val="right" w:leader="none" w:pos="12000"/>
             </w:tabs>
-            <w:spacing w:before="60" w:line="240" w:lineRule="auto"/>
+            <w:spacing w:after="0" w:before="60" w:lineRule="auto"/>
             <w:ind w:left="360" w:firstLine="0"/>
+            <w:jc w:val="left"/>
             <w:rPr>
-              <w:rFonts w:ascii="Verdana" w:cs="Verdana" w:eastAsia="Verdana" w:hAnsi="Verdana"/>
-              <w:b w:val="1"/>
-              <w:i w:val="0"/>
-              <w:smallCaps w:val="0"/>
-              <w:strike w:val="0"/>
               <w:color w:val="000000"/>
-              <w:sz w:val="20"/>
-              <w:szCs w:val="20"/>
               <w:u w:val="none"/>
-              <w:shd w:fill="auto" w:val="clear"/>
-              <w:vertAlign w:val="baseline"/>
             </w:rPr>
           </w:pPr>
           <w:hyperlink w:anchor="_oa45kcv9q3wv">
@@ -2486,51 +1614,11 @@
                 <w:vertAlign w:val="baseline"/>
                 <w:rtl w:val="0"/>
               </w:rPr>
-              <w:t xml:space="preserve">Odoo 14 en Docker: - Part 3: Docker Compose per a Odoo</w:t>
+              <w:t xml:space="preserve">5.9. Odoo 16 en Docker: - Part 3: Docker Compose per a Odoo</w:t>
+              <w:tab/>
+              <w:t xml:space="preserve">15</w:t>
             </w:r>
           </w:hyperlink>
-          <w:r>
-            <w:rPr>
-              <w:rFonts w:ascii="Verdana" w:cs="Verdana" w:eastAsia="Verdana" w:hAnsi="Verdana"/>
-              <w:b w:val="1"/>
-              <w:i w:val="0"/>
-              <w:smallCaps w:val="0"/>
-              <w:strike w:val="0"/>
-              <w:color w:val="000000"/>
-              <w:sz w:val="20"/>
-              <w:szCs w:val="20"/>
-              <w:u w:val="none"/>
-              <w:shd w:fill="auto" w:val="clear"/>
-              <w:vertAlign w:val="baseline"/>
-              <w:rtl w:val="0"/>
-            </w:rPr>
-            <w:tab/>
-          </w:r>
-          <w:r>
-            <w:fldChar w:fldCharType="begin"/>
-            <w:instrText xml:space="preserve"> PAGEREF _oa45kcv9q3wv \h </w:instrText>
-            <w:fldChar w:fldCharType="separate"/>
-          </w:r>
-          <w:r>
-            <w:rPr>
-              <w:rFonts w:ascii="Verdana" w:cs="Verdana" w:eastAsia="Verdana" w:hAnsi="Verdana"/>
-              <w:b w:val="1"/>
-              <w:i w:val="0"/>
-              <w:smallCaps w:val="0"/>
-              <w:strike w:val="0"/>
-              <w:color w:val="000000"/>
-              <w:sz w:val="20"/>
-              <w:szCs w:val="20"/>
-              <w:u w:val="none"/>
-              <w:shd w:fill="auto" w:val="clear"/>
-              <w:vertAlign w:val="baseline"/>
-              <w:rtl w:val="0"/>
-            </w:rPr>
-            <w:t xml:space="preserve">16</w:t>
-          </w:r>
-          <w:r>
-            <w:fldChar w:fldCharType="end"/>
-          </w:r>
           <w:r>
             <w:rPr>
               <w:rtl w:val="0"/>
@@ -2540,22 +1628,14 @@
         <w:p>
           <w:pPr>
             <w:tabs>
-              <w:tab w:val="right" w:leader="none" w:pos="9637.511811023622"/>
+              <w:tab w:val="right" w:leader="none" w:pos="12000"/>
             </w:tabs>
-            <w:spacing w:before="200" w:line="240" w:lineRule="auto"/>
-            <w:ind w:left="0" w:firstLine="0"/>
+            <w:spacing w:after="0" w:before="60" w:lineRule="auto"/>
+            <w:jc w:val="left"/>
             <w:rPr>
-              <w:rFonts w:ascii="Verdana" w:cs="Verdana" w:eastAsia="Verdana" w:hAnsi="Verdana"/>
               <w:b w:val="1"/>
-              <w:i w:val="0"/>
-              <w:smallCaps w:val="0"/>
-              <w:strike w:val="0"/>
               <w:color w:val="000000"/>
-              <w:sz w:val="21"/>
-              <w:szCs w:val="21"/>
               <w:u w:val="none"/>
-              <w:shd w:fill="auto" w:val="clear"/>
-              <w:vertAlign w:val="baseline"/>
             </w:rPr>
           </w:pPr>
           <w:hyperlink w:anchor="_y0c2mco5o6xz">
@@ -2574,51 +1654,11 @@
                 <w:vertAlign w:val="baseline"/>
                 <w:rtl w:val="0"/>
               </w:rPr>
-              <w:t xml:space="preserve">Posada en martxa d’Odoo 14</w:t>
+              <w:t xml:space="preserve">6. Posada en martxa d’Odoo 16</w:t>
+              <w:tab/>
+              <w:t xml:space="preserve">17</w:t>
             </w:r>
           </w:hyperlink>
-          <w:r>
-            <w:rPr>
-              <w:rFonts w:ascii="Verdana" w:cs="Verdana" w:eastAsia="Verdana" w:hAnsi="Verdana"/>
-              <w:b w:val="1"/>
-              <w:i w:val="0"/>
-              <w:smallCaps w:val="0"/>
-              <w:strike w:val="0"/>
-              <w:color w:val="000000"/>
-              <w:sz w:val="21"/>
-              <w:szCs w:val="21"/>
-              <w:u w:val="none"/>
-              <w:shd w:fill="auto" w:val="clear"/>
-              <w:vertAlign w:val="baseline"/>
-              <w:rtl w:val="0"/>
-            </w:rPr>
-            <w:tab/>
-          </w:r>
-          <w:r>
-            <w:fldChar w:fldCharType="begin"/>
-            <w:instrText xml:space="preserve"> PAGEREF _y0c2mco5o6xz \h </w:instrText>
-            <w:fldChar w:fldCharType="separate"/>
-          </w:r>
-          <w:r>
-            <w:rPr>
-              <w:rFonts w:ascii="Verdana" w:cs="Verdana" w:eastAsia="Verdana" w:hAnsi="Verdana"/>
-              <w:b w:val="1"/>
-              <w:i w:val="0"/>
-              <w:smallCaps w:val="0"/>
-              <w:strike w:val="0"/>
-              <w:color w:val="000000"/>
-              <w:sz w:val="21"/>
-              <w:szCs w:val="21"/>
-              <w:u w:val="none"/>
-              <w:shd w:fill="auto" w:val="clear"/>
-              <w:vertAlign w:val="baseline"/>
-              <w:rtl w:val="0"/>
-            </w:rPr>
-            <w:t xml:space="preserve">18</w:t>
-          </w:r>
-          <w:r>
-            <w:fldChar w:fldCharType="end"/>
-          </w:r>
           <w:r>
             <w:rPr>
               <w:rtl w:val="0"/>
@@ -2628,22 +1668,14 @@
         <w:p>
           <w:pPr>
             <w:tabs>
-              <w:tab w:val="right" w:leader="none" w:pos="9637.511811023622"/>
+              <w:tab w:val="right" w:leader="none" w:pos="12000"/>
             </w:tabs>
-            <w:spacing w:after="80" w:before="200" w:line="240" w:lineRule="auto"/>
-            <w:ind w:left="0" w:firstLine="0"/>
+            <w:spacing w:after="0" w:before="60" w:lineRule="auto"/>
+            <w:jc w:val="left"/>
             <w:rPr>
-              <w:rFonts w:ascii="Verdana" w:cs="Verdana" w:eastAsia="Verdana" w:hAnsi="Verdana"/>
               <w:b w:val="1"/>
-              <w:i w:val="0"/>
-              <w:smallCaps w:val="0"/>
-              <w:strike w:val="0"/>
               <w:color w:val="000000"/>
-              <w:sz w:val="20"/>
-              <w:szCs w:val="20"/>
               <w:u w:val="none"/>
-              <w:shd w:fill="auto" w:val="clear"/>
-              <w:vertAlign w:val="baseline"/>
             </w:rPr>
           </w:pPr>
           <w:hyperlink w:anchor="_mh0sb6oag3eq">
@@ -2662,51 +1694,11 @@
                 <w:vertAlign w:val="baseline"/>
                 <w:rtl w:val="0"/>
               </w:rPr>
-              <w:t xml:space="preserve">Autores (en ordre alfabètic)</w:t>
+              <w:t xml:space="preserve">7. Autors (en ordre alfabètic)</w:t>
+              <w:tab/>
+              <w:t xml:space="preserve">17</w:t>
             </w:r>
           </w:hyperlink>
-          <w:r>
-            <w:rPr>
-              <w:rFonts w:ascii="Verdana" w:cs="Verdana" w:eastAsia="Verdana" w:hAnsi="Verdana"/>
-              <w:b w:val="1"/>
-              <w:i w:val="0"/>
-              <w:smallCaps w:val="0"/>
-              <w:strike w:val="0"/>
-              <w:color w:val="000000"/>
-              <w:sz w:val="20"/>
-              <w:szCs w:val="20"/>
-              <w:u w:val="none"/>
-              <w:shd w:fill="auto" w:val="clear"/>
-              <w:vertAlign w:val="baseline"/>
-              <w:rtl w:val="0"/>
-            </w:rPr>
-            <w:tab/>
-          </w:r>
-          <w:r>
-            <w:fldChar w:fldCharType="begin"/>
-            <w:instrText xml:space="preserve"> PAGEREF _mh0sb6oag3eq \h </w:instrText>
-            <w:fldChar w:fldCharType="separate"/>
-          </w:r>
-          <w:r>
-            <w:rPr>
-              <w:rFonts w:ascii="Verdana" w:cs="Verdana" w:eastAsia="Verdana" w:hAnsi="Verdana"/>
-              <w:b w:val="1"/>
-              <w:i w:val="0"/>
-              <w:smallCaps w:val="0"/>
-              <w:strike w:val="0"/>
-              <w:color w:val="000000"/>
-              <w:sz w:val="20"/>
-              <w:szCs w:val="20"/>
-              <w:u w:val="none"/>
-              <w:shd w:fill="auto" w:val="clear"/>
-              <w:vertAlign w:val="baseline"/>
-              <w:rtl w:val="0"/>
-            </w:rPr>
-            <w:t xml:space="preserve">19</w:t>
-          </w:r>
-          <w:r>
-            <w:fldChar w:fldCharType="end"/>
-          </w:r>
           <w:r>
             <w:rPr>
               <w:rtl w:val="0"/>
@@ -2720,8 +1712,28 @@
     </w:sdt>
     <w:p>
       <w:pPr>
-        <w:pageBreakBefore w:val="0"/>
-        <w:rPr/>
+        <w:keepNext w:val="1"/>
+        <w:keepLines w:val="0"/>
+        <w:pageBreakBefore w:val="0"/>
+        <w:widowControl w:val="0"/>
+        <w:pBdr>
+          <w:top w:space="0" w:sz="0" w:val="nil"/>
+          <w:left w:space="0" w:sz="0" w:val="nil"/>
+          <w:bottom w:space="0" w:sz="0" w:val="nil"/>
+          <w:right w:space="0" w:sz="0" w:val="nil"/>
+          <w:between w:space="0" w:sz="0" w:val="nil"/>
+        </w:pBdr>
+        <w:shd w:fill="auto" w:val="clear"/>
+        <w:spacing w:after="120" w:before="240" w:line="240" w:lineRule="auto"/>
+        <w:ind w:left="0" w:right="0" w:firstLine="0"/>
+        <w:jc w:val="left"/>
+        <w:rPr>
+          <w:rFonts w:ascii="Arial" w:cs="Arial" w:eastAsia="Arial" w:hAnsi="Arial"/>
+          <w:b w:val="1"/>
+          <w:smallCaps w:val="1"/>
+          <w:sz w:val="32"/>
+          <w:szCs w:val="32"/>
+        </w:rPr>
         <w:sectPr>
           <w:pgSz w:h="16838" w:w="11906" w:orient="portrait"/>
           <w:pgMar w:bottom="1134" w:top="1134" w:left="1134" w:right="1134" w:header="0" w:footer="0"/>
@@ -2852,18 +1864,6 @@
     </w:p>
     <w:p>
       <w:pPr>
-        <w:pageBreakBefore w:val="0"/>
-        <w:ind w:left="0" w:firstLine="0"/>
-        <w:rPr/>
-      </w:pPr>
-      <w:r>
-        <w:rPr>
-          <w:rtl w:val="0"/>
-        </w:rPr>
-      </w:r>
-    </w:p>
-    <w:p>
-      <w:pPr>
         <w:pStyle w:val="Heading2"/>
         <w:pageBreakBefore w:val="0"/>
         <w:numPr>
@@ -3146,17 +2146,6 @@
         <w:rPr>
           <w:rtl w:val="0"/>
         </w:rPr>
-      </w:r>
-    </w:p>
-    <w:p>
-      <w:pPr>
-        <w:pageBreakBefore w:val="0"/>
-        <w:rPr/>
-      </w:pPr>
-      <w:r>
-        <w:rPr>
-          <w:rtl w:val="0"/>
-        </w:rPr>
         <w:t xml:space="preserve">Tenir un servidor a la mateixa empresa amb un sistema ERP-CRM (o amb qualsevol altre tipus de servei) suposa alguns reptes: </w:t>
       </w:r>
     </w:p>
@@ -3657,7 +2646,7 @@
         <w:rPr>
           <w:rtl w:val="0"/>
         </w:rPr>
-        <w:t xml:space="preserve">El compliment de les lleis de protecció de dades. Aquest punt sobretot influeix en la decisió de contractar o no un "servei en el núvol", ja que guardant determinades dades en determinats serveis en el núvol podríem estar incomplint la llei. </w:t>
+        <w:t xml:space="preserve">El compliment de les lleis de protecció de dades. Aquest punt sobretot influeix en la decisió de contractar o no un "servei en el núvol", ja que guardant determinades dades en determinats serveis en el núvol podem estar incomplint la llei. </w:t>
       </w:r>
     </w:p>
     <w:p>
@@ -3747,7 +2736,7 @@
           <w:ilvl w:val="1"/>
           <w:numId w:val="18"/>
         </w:numPr>
-        <w:spacing w:before="0" w:beforeAutospacing="0"/>
+        <w:spacing w:after="0" w:afterAutospacing="0" w:before="0" w:beforeAutospacing="0"/>
         <w:ind w:left="1440" w:hanging="360"/>
         <w:rPr>
           <w:u w:val="none"/>
@@ -3758,17 +2747,6 @@
           <w:rtl w:val="0"/>
         </w:rPr>
         <w:t xml:space="preserve">Existeixen dispositius orientats a tasques de servidor molt barats.</w:t>
-      </w:r>
-    </w:p>
-    <w:p>
-      <w:pPr>
-        <w:pageBreakBefore w:val="0"/>
-        <w:rPr/>
-      </w:pPr>
-      <w:r>
-        <w:rPr>
-          <w:rtl w:val="0"/>
-        </w:rPr>
       </w:r>
     </w:p>
     <w:p>
@@ -3779,6 +2757,7 @@
           <w:ilvl w:val="1"/>
           <w:numId w:val="8"/>
         </w:numPr>
+        <w:spacing w:before="0" w:beforeAutospacing="0"/>
         <w:ind w:left="576"/>
         <w:rPr>
           <w:color w:val="669966"/>
@@ -4206,7 +3185,7 @@
         <w:rPr>
           <w:rtl w:val="0"/>
         </w:rPr>
-        <w:t xml:space="preserve"> prescindeix de servidor a l'empresa i es subcontracta la computació. Simplifica la instal·lació i l'accés extern. A més, es paga pel que es necessita i és fàcilment escalable. Els "serveis en el núvol" pot ser de molts tipus, però se sol distingir entre:</w:t>
+        <w:t xml:space="preserve"> prescindeix de servidor a l'empresa i se subcontracta la computació. Simplifica la instal·lació i l'accés extern. A més, es paga pel que es necessita i és fàcilment escalable. Els "serveis en el núvol" pot ser de molts tipus, però se sol distingir entre:</w:t>
       </w:r>
     </w:p>
     <w:p>
@@ -4407,17 +3386,6 @@
           <w:rtl w:val="0"/>
         </w:rPr>
         <w:t xml:space="preserve">A part d'aquests tipus de "serveis en el núvol", podem tenir alguns serveis de forma individual en el núvol, com ara serveis de bases de dades (com Firebase) o serveis d'APIs REST o GRAPHQL, etc. En qualsevol cas, han de garantir una alta disponibilitat, seguretat i escalabilitat. </w:t>
-      </w:r>
-    </w:p>
-    <w:p>
-      <w:pPr>
-        <w:pageBreakBefore w:val="0"/>
-        <w:rPr/>
-      </w:pPr>
-      <w:r>
-        <w:rPr>
-          <w:rtl w:val="0"/>
-        </w:rPr>
       </w:r>
     </w:p>
     <w:p>
@@ -4975,7 +3943,7 @@
         <w:rPr>
           <w:rtl w:val="0"/>
         </w:rPr>
-        <w:t xml:space="preserve">Respecte a la seguretat de les dades, es recomana redundància en els discos, ja siga amb RAID o amb sistemes d'arxius redundants com ZFS o Btrfs. </w:t>
+        <w:t xml:space="preserve">Respecte a la seguretat de les dades, es recomana redundància en els discos, siga amb RAID o amb sistemes d'arxius redundants com ZFS o Btrfs. </w:t>
       </w:r>
     </w:p>
     <w:p>
@@ -5001,18 +3969,6 @@
     <w:p>
       <w:pPr>
         <w:pageBreakBefore w:val="0"/>
-        <w:ind w:left="0" w:firstLine="0"/>
-        <w:rPr/>
-      </w:pPr>
-      <w:r>
-        <w:rPr>
-          <w:rtl w:val="0"/>
-        </w:rPr>
-      </w:r>
-    </w:p>
-    <w:p>
-      <w:pPr>
-        <w:pageBreakBefore w:val="0"/>
         <w:rPr/>
       </w:pPr>
       <w:r>
@@ -5168,19 +4124,19 @@
         <w:rPr>
           <w:rtl w:val="0"/>
         </w:rPr>
-        <w:t xml:space="preserve">Instal·lació d'un sistema ERP Odoo 14</w:t>
-      </w:r>
-    </w:p>
-    <w:p>
-      <w:pPr>
-        <w:pageBreakBefore w:val="0"/>
-        <w:rPr/>
-      </w:pPr>
-      <w:r>
-        <w:rPr>
-          <w:rtl w:val="0"/>
-        </w:rPr>
-        <w:t xml:space="preserve">En aquest apartat, en primer lloc, tractarem els requisits mínims per instal·lar el sistema ERP Odoo en la seua versió 14. Després d'això, explicarem com realitzar una instal·lació manual en un sistema Ubuntu. Finalment, explicarem com posar en marxa Odoo 14 mitjançant contenidors Docker usant Docker i Docker Compose.</w:t>
+        <w:t xml:space="preserve">Instal·lació d'un sistema ERP Odoo 16</w:t>
+      </w:r>
+    </w:p>
+    <w:p>
+      <w:pPr>
+        <w:pageBreakBefore w:val="0"/>
+        <w:rPr/>
+      </w:pPr>
+      <w:r>
+        <w:rPr>
+          <w:rtl w:val="0"/>
+        </w:rPr>
+        <w:t xml:space="preserve">En aquest apartat, en primer lloc, tractarem els requisits mínims per instal·lar el sistema ERP Odoo en la seua versió 14. Després d'això, explicarem com realitzar una instal·lació manual en un sistema Ubuntu. Finalment, explicarem com posar en marxa Odoo 16 mitjançant contenidors Docker usant Docker i Docker Compose.</w:t>
       </w:r>
     </w:p>
     <w:p>
@@ -5199,7 +4155,7 @@
         <w:rPr>
           <w:rtl w:val="0"/>
         </w:rPr>
-        <w:t xml:space="preserve">Requisits d’Odoo 14</w:t>
+        <w:t xml:space="preserve">Requisits d’Odoo 16</w:t>
       </w:r>
       <w:r>
         <w:rPr>
@@ -5217,7 +4173,7 @@
         <w:rPr>
           <w:rtl w:val="0"/>
         </w:rPr>
-        <w:t xml:space="preserve">Els requisits oficials per instal·lar Odoo 14 estan disponibles al lloc web de Odoo:</w:t>
+        <w:t xml:space="preserve">Els requisits oficials per instal·lar Odoo 16 estan disponibles al lloc web d'Odoo:</w:t>
       </w:r>
     </w:p>
     <w:p>
@@ -5233,7 +4189,7 @@
             <w:u w:val="single"/>
             <w:rtl w:val="0"/>
           </w:rPr>
-          <w:t xml:space="preserve">https://www.odoo.com/documentation/14.0/administration/install.html</w:t>
+          <w:t xml:space="preserve">https://www.odoo.com/documentation/16.0/administration/install.html</w:t>
         </w:r>
       </w:hyperlink>
       <w:r>
@@ -5264,7 +4220,7 @@
         <w:rPr>
           <w:rtl w:val="0"/>
         </w:rPr>
-        <w:t xml:space="preserve">A efectes pràctics, Odoo 14 no necessita molta potència per funcionar. Pot funcionar sense problemes en qualsevol ordinador amb diversos nuclis i almenys 512MB de RAM, encara que amb aquesta configuració, si rep molts accessos simultanis la màquina es pot quedar curta.</w:t>
+        <w:t xml:space="preserve">A efectes pràctics, Odoo 16 no necessita molta potència per funcionar. Pot funcionar sense problemes en qualsevol ordinador amb diversos nuclis i almenys 512 MB de RAM, encara que amb aquesta configuració, si rep molts accessos simultanis la màquina es pot quedar curta.</w:t>
       </w:r>
     </w:p>
     <w:p>
@@ -5315,19 +4271,7 @@
         <w:rPr>
           <w:rtl w:val="0"/>
         </w:rPr>
-      </w:r>
-    </w:p>
-    <w:p>
-      <w:pPr>
-        <w:pageBreakBefore w:val="0"/>
-        <w:ind w:left="0" w:firstLine="0"/>
-        <w:rPr/>
-      </w:pPr>
-      <w:r>
-        <w:rPr>
-          <w:rtl w:val="0"/>
-        </w:rPr>
-        <w:t xml:space="preserve">Odoo 14 funciona perfectament en màquines virtuals i contenidors. Algunes opcions de configuració poden ser: </w:t>
+        <w:t xml:space="preserve">Odoo 16 funciona perfectament en màquines virtuals i contenidors. Algunes opcions de configuració poden ser: </w:t>
       </w:r>
     </w:p>
     <w:p>
@@ -5427,7 +4371,7 @@
         <w:rPr>
           <w:rtl w:val="0"/>
         </w:rPr>
-        <w:t xml:space="preserve">Sistema operatiu: Proxmox, màquines virtuals o contenidors lxc gestionats per Proxmox.</w:t>
+        <w:t xml:space="preserve">Sistema operatiu: Proxmox, màquines virtuals o contenidors LXC gestionats per Proxmox.</w:t>
       </w:r>
     </w:p>
     <w:p>
@@ -5474,7 +4418,7 @@
         <w:rPr>
           <w:rtl w:val="0"/>
         </w:rPr>
-        <w:t xml:space="preserve">Odoo 14 en Ubuntu Server - Part 1: Instal·lació</w:t>
+        <w:t xml:space="preserve">Odoo 16 en Ubuntu Server - Part 1: Instal·lació</w:t>
       </w:r>
     </w:p>
     <w:p>
@@ -5487,7 +4431,7 @@
         <w:rPr>
           <w:rtl w:val="0"/>
         </w:rPr>
-        <w:t xml:space="preserve">En aquest manual anem a explicar com realitzar una instal·lació d’Odoo 14 mitjançant un paquet ".deb" en un sistema Ubuntu Server.</w:t>
+        <w:t xml:space="preserve">En aquest manual explicarem com realitzar una instal·lació d’Odoo 16 mitjançant un paquet ".deb" en un sistema Ubuntu Server.</w:t>
       </w:r>
     </w:p>
     <w:p>
@@ -5567,7 +4511,7 @@
                 <w:shd w:fill="f8f8f8" w:val="clear"/>
                 <w:rtl w:val="0"/>
               </w:rPr>
-              <w:t xml:space="preserve">sudo apt-get install locales</w:t>
+              <w:t xml:space="preserve">sudo apt install locales</w:t>
             </w:r>
           </w:p>
           <w:p>
@@ -5622,19 +4566,7 @@
         <w:rPr>
           <w:rtl w:val="0"/>
         </w:rPr>
-      </w:r>
-    </w:p>
-    <w:p>
-      <w:pPr>
-        <w:pageBreakBefore w:val="0"/>
-        <w:ind w:left="0" w:firstLine="0"/>
-        <w:rPr/>
-      </w:pPr>
-      <w:r>
-        <w:rPr>
-          <w:rtl w:val="0"/>
-        </w:rPr>
-        <w:t xml:space="preserve">Ubuntu té en els seus repositoris oficials Odoo, però sol ser una versió antiga. Per això anem a configurar el sistema per instal·lar la versió 14. Per això cal executar aquestes comandes com a root o amb un usuari "sudoer" usant sudo:</w:t>
+        <w:t xml:space="preserve">Ubuntu té en els seus repositoris oficials Odoo, però sol ser una versió antiga. Per això configurarem el sistema per instal·lar la versió 16. Per això cal executar aquestes comandes com a root o amb un usuari "sudoer" usant sudo:</w:t>
       </w:r>
     </w:p>
     <w:tbl>
@@ -5688,9 +4620,9 @@
                 <w:shd w:fill="f8f8f8" w:val="clear"/>
                 <w:rtl w:val="0"/>
               </w:rPr>
-              <w:t xml:space="preserve">apt-get update</w:t>
+              <w:t xml:space="preserve">apt update</w:t>
               <w:br w:type="textWrapping"/>
-              <w:t xml:space="preserve">apt-get install ca-certificates wget gnupg</w:t>
+              <w:t xml:space="preserve">apt install ca-certificates wget gnupg</w:t>
               <w:br w:type="textWrapping"/>
             </w:r>
             <w:r>
@@ -5736,7 +4668,7 @@
                 <w:shd w:fill="f8f8f8" w:val="clear"/>
                 <w:rtl w:val="0"/>
               </w:rPr>
-              <w:t xml:space="preserve">"deb http://nightly.odoo.com/14.0/nightly/deb/ ./"</w:t>
+              <w:t xml:space="preserve">"deb http://nightly.odoo.com/16.0/nightly/deb/ ./"</w:t>
             </w:r>
             <w:r>
               <w:rPr>
@@ -5758,9 +4690,9 @@
                 <w:shd w:fill="f8f8f8" w:val="clear"/>
                 <w:rtl w:val="0"/>
               </w:rPr>
-              <w:t xml:space="preserve">/etc/apt/sources.list.d/odoo14.list</w:t>
+              <w:t xml:space="preserve">/etc/apt/sources.list.d/odoo16.list</w:t>
               <w:br w:type="textWrapping"/>
-              <w:t xml:space="preserve">apt-get update &amp;&amp; apt-get install odoo</w:t>
+              <w:t xml:space="preserve">apt update &amp;&amp; apt install odoo</w:t>
             </w:r>
             <w:r>
               <w:rPr>
@@ -5801,13 +4733,13 @@
           <w:i w:val="1"/>
           <w:rtl w:val="0"/>
         </w:rPr>
-        <w:t xml:space="preserve">"/etc/apt/sources.list.d/odoo14.list" </w:t>
-      </w:r>
-      <w:r>
-        <w:rPr>
-          <w:rtl w:val="0"/>
-        </w:rPr>
-        <w:t xml:space="preserve">i finalment instal·lar Odoo 14.</w:t>
+        <w:t xml:space="preserve">"/etc/apt/sources.list.d/odoo16.list" </w:t>
+      </w:r>
+      <w:r>
+        <w:rPr>
+          <w:rtl w:val="0"/>
+        </w:rPr>
+        <w:t xml:space="preserve">i finalment instal·lar Odoo 16.</w:t>
       </w:r>
     </w:p>
     <w:p>
@@ -5859,30 +4791,6 @@
     </w:p>
     <w:p>
       <w:pPr>
-        <w:pageBreakBefore w:val="0"/>
-        <w:ind w:left="0" w:firstLine="0"/>
-        <w:rPr/>
-      </w:pPr>
-      <w:r>
-        <w:rPr>
-          <w:rtl w:val="0"/>
-        </w:rPr>
-      </w:r>
-    </w:p>
-    <w:p>
-      <w:pPr>
-        <w:pageBreakBefore w:val="0"/>
-        <w:ind w:left="0" w:firstLine="0"/>
-        <w:rPr/>
-      </w:pPr>
-      <w:r>
-        <w:rPr>
-          <w:rtl w:val="0"/>
-        </w:rPr>
-      </w:r>
-    </w:p>
-    <w:p>
-      <w:pPr>
         <w:pStyle w:val="Heading2"/>
         <w:pageBreakBefore w:val="0"/>
         <w:numPr>
@@ -5897,7 +4805,7 @@
         <w:rPr>
           <w:rtl w:val="0"/>
         </w:rPr>
-        <w:t xml:space="preserve">Odoo 14 en Ubuntu Server - Part 2: Preparant Odoo per a desenvolupament</w:t>
+        <w:t xml:space="preserve">Odoo 16 en Ubuntu Server - Part 2: Preparant Odoo per a desenvolupament</w:t>
       </w:r>
     </w:p>
     <w:p>
@@ -5910,7 +4818,7 @@
         <w:rPr>
           <w:rtl w:val="0"/>
         </w:rPr>
-        <w:t xml:space="preserve">L'objectiu d'aquest mòdul no és tan sols desplegar un sistema ERP, sinó aprendre a desenvolupar per a aquests sistemes. Per això, un cop instal·lat Odoo, anem a configurar-lo per poder desenvolupar amb ell.</w:t>
+        <w:t xml:space="preserve">L'objectiu d'aquest mòdul no és tan sols desplegar un sistema ERP, sinó aprendre a desenvolupar per a aquests sistemes. Per això, un cop instal·lat Odoo, el configurarem per poder desenvolupar amb ell.</w:t>
       </w:r>
     </w:p>
     <w:p>
@@ -6161,7 +5069,7 @@
         <w:rPr>
           <w:rtl w:val="0"/>
         </w:rPr>
-        <w:t xml:space="preserve">lguns passos del procés natural de desenvolupament poden deixar "residus" a la base de dades que poden ser problemàtics. De vegades podem causar danys a sistema ERP de manera que siga més senzill reinstal·lar el sistema de zero d'intentar reparar el dany.</w:t>
+        <w:t xml:space="preserve">lguns passos del procés natural de desenvolupament poden deixar "residus" a la base de dades que poden ser problemàtics. De vegades podem causar danys al sistema ERP de forma siga més senzill reinstal·lar el sistema de zero que intentar reparar el dany.</w:t>
       </w:r>
     </w:p>
     <w:p>
@@ -6336,17 +5244,6 @@
           <w:rtl w:val="0"/>
         </w:rPr>
         <w:t xml:space="preserve">En el cas d’Odoo, si arrenquem el servei com l'usuari "Odoo", tindrem els suficients drets dels fitxers perquè tot funcione sense problemes. </w:t>
-      </w:r>
-    </w:p>
-    <w:p>
-      <w:pPr>
-        <w:pageBreakBefore w:val="0"/>
-        <w:rPr/>
-      </w:pPr>
-      <w:r>
-        <w:rPr>
-          <w:rtl w:val="0"/>
-        </w:rPr>
       </w:r>
     </w:p>
     <w:p>
@@ -6736,7 +5633,7 @@
         <w:rPr>
           <w:rtl w:val="0"/>
         </w:rPr>
-        <w:t xml:space="preserve">Odoo 14 en Ubuntu Server - Part 3: </w:t>
+        <w:t xml:space="preserve">Odoo 16 en Ubuntu Server - Part 3: </w:t>
       </w:r>
       <w:r>
         <w:rPr>
@@ -7399,7 +6296,7 @@
             <w:u w:val="single"/>
             <w:rtl w:val="0"/>
           </w:rPr>
-          <w:t xml:space="preserve">https://www.odoo.com/documentation/14.0/es/developer/misc/other/cmdline.html</w:t>
+          <w:t xml:space="preserve">https://www.odoo.com/documentation/16.0/es/developer/misc/other/cmdline.html</w:t>
         </w:r>
       </w:hyperlink>
       <w:r>
@@ -7424,7 +6321,7 @@
         <w:rPr>
           <w:rtl w:val="0"/>
         </w:rPr>
-        <w:t xml:space="preserve">Odoo 14 en Ubuntu Server - Part 4: Errors típics</w:t>
+        <w:t xml:space="preserve">Odoo 16 en Ubuntu Server - Part 4: Errors típics</w:t>
       </w:r>
     </w:p>
     <w:p>
@@ -8793,7 +7690,7 @@
         <w:rPr>
           <w:rtl w:val="0"/>
         </w:rPr>
-        <w:t xml:space="preserve">Odoo 14 - Quines propostes recomaneu per a desenvolupament?</w:t>
+        <w:t xml:space="preserve">Odoo 16 - Quines propostes recomaneu per a desenvolupament?</w:t>
       </w:r>
     </w:p>
     <w:p>
@@ -8994,7 +7891,7 @@
         <w:rPr>
           <w:rtl w:val="0"/>
         </w:rPr>
-        <w:t xml:space="preserve">Odoo 14 en Docker: - Part 1: Contenidor Odoo en producció</w:t>
+        <w:t xml:space="preserve">Odoo 16 en Docker: - Part 1: Contenidor Odoo en producció</w:t>
       </w:r>
     </w:p>
     <w:p>
@@ -9155,7 +8052,7 @@
         <w:rPr>
           <w:rtl w:val="0"/>
         </w:rPr>
-        <w:t xml:space="preserve">Per posar en marxa Odoo 14 en mode producció crearem dos contenidors:</w:t>
+        <w:t xml:space="preserve">Per posar en marxa Odoo 16 en mode producció crearem dos contenidors:</w:t>
       </w:r>
     </w:p>
     <w:p>
@@ -9175,7 +8072,7 @@
         <w:rPr>
           <w:rtl w:val="0"/>
         </w:rPr>
-        <w:t xml:space="preserve">El primer contenidor contindrà la base de dades PostgreSQL en la seua versió 10.</w:t>
+        <w:t xml:space="preserve">El primer contenidor contindrà la base de dades PostgreSQL en la seua versió 14.</w:t>
       </w:r>
     </w:p>
     <w:p>
@@ -9196,17 +8093,6 @@
           <w:rtl w:val="0"/>
         </w:rPr>
         <w:t xml:space="preserve">El segon contenidor contindrà el servidor Odoo.</w:t>
-      </w:r>
-    </w:p>
-    <w:p>
-      <w:pPr>
-        <w:pageBreakBefore w:val="0"/>
-        <w:rPr/>
-      </w:pPr>
-      <w:r>
-        <w:rPr>
-          <w:rtl w:val="0"/>
-        </w:rPr>
       </w:r>
     </w:p>
     <w:p>
@@ -9270,7 +8156,7 @@
                 <w:shd w:fill="f8f8f8" w:val="clear"/>
                 <w:rtl w:val="0"/>
               </w:rPr>
-              <w:t xml:space="preserve">docker run -d -v /home/usuario/OdooDesarrollo/dataPG:/var/lib/postgresql/data -e POSTGRES_USER=odoo -e POSTGRES_PASSWORD=odoo -e POSTGRES_DB=postgres --name db postgres:10</w:t>
+              <w:t xml:space="preserve">docker run -d -v /home/usuario/OdooDesarrollo/dataPG:/var/lib/postgresql/data -e POSTGRES_USER=odoo -e POSTGRES_PASSWORD=odoo -e POSTGRES_DB=postgres --name db postgres:14</w:t>
             </w:r>
             <w:r>
               <w:rPr>
@@ -9281,17 +8167,6 @@
         </w:tc>
       </w:tr>
     </w:tbl>
-    <w:p>
-      <w:pPr>
-        <w:pageBreakBefore w:val="0"/>
-        <w:rPr/>
-      </w:pPr>
-      <w:r>
-        <w:rPr>
-          <w:rtl w:val="0"/>
-        </w:rPr>
-      </w:r>
-    </w:p>
     <w:p>
       <w:pPr>
         <w:pageBreakBefore w:val="0"/>
@@ -9462,13 +8337,13 @@
           <w:b w:val="1"/>
           <w:rtl w:val="0"/>
         </w:rPr>
-        <w:t xml:space="preserve">"postgres:10</w:t>
-      </w:r>
-      <w:r>
-        <w:rPr>
-          <w:rtl w:val="0"/>
-        </w:rPr>
-        <w:t xml:space="preserve">": indiquem que farem servir la imatge de Docker Hub anomenada "postgres" i d'entre elles farem servir la versió 10.</w:t>
+        <w:t xml:space="preserve">"postgres:14</w:t>
+      </w:r>
+      <w:r>
+        <w:rPr>
+          <w:rtl w:val="0"/>
+        </w:rPr>
+        <w:t xml:space="preserve">": indiquem que farem servir la imatge de Docker Hub anomenada "postgres" i d'entre elles farem servir la versió 14.</w:t>
       </w:r>
     </w:p>
     <w:p>
@@ -9488,7 +8363,7 @@
         <w:rPr>
           <w:rtl w:val="0"/>
         </w:rPr>
-        <w:t xml:space="preserve">Més informació d'aquesta imatge en</w:t>
+        <w:t xml:space="preserve">Més informació d'aquesta imatge en </w:t>
       </w:r>
       <w:hyperlink r:id="rId17">
         <w:r>
@@ -9643,7 +8518,7 @@
                 <w:shd w:fill="f8f8f8" w:val="clear"/>
                 <w:rtl w:val="0"/>
               </w:rPr>
-              <w:t xml:space="preserve">docker run -d -v -p 8069:8069 --name odooprod --user="root" --link  db:db odoo:14</w:t>
+              <w:t xml:space="preserve">docker run -d -v -p 8069:8069 --name odooprod --user="root" --link  db:db odoo:16</w:t>
             </w:r>
             <w:r>
               <w:rPr>
@@ -9853,7 +8728,7 @@
         <w:rPr>
           <w:rtl w:val="0"/>
         </w:rPr>
-        <w:t xml:space="preserve">Odoo 14 en Docker: - Part 2: Contenidor Odoo per a desenvolupament</w:t>
+        <w:t xml:space="preserve">Odoo 16 en Docker: - Part 2: Contenidor Odoo per a desenvolupament</w:t>
       </w:r>
     </w:p>
     <w:p>
@@ -9929,7 +8804,7 @@
                 <w:shd w:fill="f8f8f8" w:val="clear"/>
                 <w:rtl w:val="0"/>
               </w:rPr>
-              <w:t xml:space="preserve">docker run -d -v /home/usuario/OdooDesarrollo/dataPG:/var/lib/postgresql/data -e POSTGRES_USER=odoo -e POSTGRES_PASSWORD=odoo -e POSTGRES_DB=postgres --name db postgres:10</w:t>
+              <w:t xml:space="preserve">docker run -d -v /home/usuario/OdooDesarrollo/dataPG:/var/lib/postgresql/data -e POSTGRES_USER=odoo -e POSTGRES_PASSWORD=odoo -e POSTGRES_DB=postgres --name db postgres:14</w:t>
             </w:r>
             <w:r>
               <w:rPr>
@@ -9972,17 +8847,6 @@
         <w:rPr>
           <w:rtl w:val="0"/>
         </w:rPr>
-      </w:r>
-    </w:p>
-    <w:p>
-      <w:pPr>
-        <w:pageBreakBefore w:val="0"/>
-        <w:rPr/>
-      </w:pPr>
-      <w:r>
-        <w:rPr>
-          <w:rtl w:val="0"/>
-        </w:rPr>
         <w:t xml:space="preserve">Malgrat d’això en entorns de desenvolupament, és més habitual “trencar coses”. A efectes pràctics, és habitual reiniciar contenidors o inclús esborrar-los i construir-los de nou.</w:t>
       </w:r>
     </w:p>
@@ -9995,7 +8859,7 @@
         <w:rPr>
           <w:rtl w:val="0"/>
         </w:rPr>
-        <w:t xml:space="preserve">Per a ell, anem a modificar la forma de crear els contenidors guardant alguna informació en volums per tal de realitzar “persistència” del servici Odoo.</w:t>
+        <w:t xml:space="preserve">Per a ell, modificarem la forma de crear els contenidors guardant alguna informació en volums per tal de realitzar “persistència” del servici Odoo.</w:t>
       </w:r>
     </w:p>
     <w:p>
@@ -10070,7 +8934,7 @@
                 <w:shd w:fill="f8f8f8" w:val="clear"/>
                 <w:rtl w:val="0"/>
               </w:rPr>
-              <w:t xml:space="preserve">docker run -d -v /home/usuario/OdooDesarrollo/volumesOdoo/addons:/mnt/extra-addons -v /home/usuario/OdooDesarrollo/volumesOdoo/firestore:/var/lib/odoo/filestore -v /home/usuario/OdooDesarrollo/volumesOdoo/sessions:/var/lib/odoo/sessions -p 8069:8069 --name odoodev --user="root" --link db:db -t odoo:14 --dev=all</w:t>
+              <w:t xml:space="preserve">docker run -d -v /home/usuario/OdooDesarrollo/volumesOdoo/addons:/mnt/extra-addons -v /home/usuario/OdooDesarrollo/volumesOdoo/firestore:/var/lib/odoo/filestore -v /home/usuario/OdooDesarrollo/volumesOdoo/sessions:/var/lib/odoo/sessions -p 8069:8069 --name odoodev --user="root" --link db:db -t odoo:16 --dev=all</w:t>
             </w:r>
             <w:r>
               <w:rPr>
@@ -10125,7 +8989,7 @@
         <w:rPr>
           <w:rtl w:val="0"/>
         </w:rPr>
-        <w:t xml:space="preserve">: la imatge d’Odoo 14 per defecte carrega els mòduls al directori del contenidor “/mnt/extra-addons”, per això  mapejem eixe directori al nostre directori de la màquina amfitrió “/home/usuario/OdooDesarrollo/addons”, on desenvoluparem utilitzant un IDE extern.</w:t>
+        <w:t xml:space="preserve">: la imatge d’Odoo 16 per defecte carrega els mòduls al directori del contenidor “/mnt/extra-addons”, per això  mapejem eixe directori al nostre directori de la màquina amfitrió “/home/usuario/OdooDesarrollo/addons”, on desenvoluparem utilitzant un IDE extern.</w:t>
       </w:r>
     </w:p>
     <w:p>
@@ -10229,20 +9093,9 @@
             <w:u w:val="single"/>
             <w:rtl w:val="0"/>
           </w:rPr>
-          <w:t xml:space="preserve">https://www.odoo.com/documentation/14.0/es/developer/misc/other/cmdline.html#cmdoption-odoo-bin-dev</w:t>
+          <w:t xml:space="preserve">https://www.odoo.com/documentation/16.0/es/developer/misc/other/cmdline.html#cmdoption-odoo-bin-dev</w:t>
         </w:r>
       </w:hyperlink>
-      <w:r>
-        <w:rPr>
-          <w:rtl w:val="0"/>
-        </w:rPr>
-      </w:r>
-    </w:p>
-    <w:p>
-      <w:pPr>
-        <w:pageBreakBefore w:val="0"/>
-        <w:rPr/>
-      </w:pPr>
       <w:r>
         <w:rPr>
           <w:rtl w:val="0"/>
@@ -10376,18 +9229,7 @@
         <w:rPr>
           <w:rtl w:val="0"/>
         </w:rPr>
-        <w:t xml:space="preserve">Odoo 14 en Docker: - Part 3: Docker Compose per a Odoo</w:t>
-      </w:r>
-    </w:p>
-    <w:p>
-      <w:pPr>
-        <w:pageBreakBefore w:val="0"/>
-        <w:rPr/>
-      </w:pPr>
-      <w:r>
-        <w:rPr>
-          <w:rtl w:val="0"/>
-        </w:rPr>
+        <w:t xml:space="preserve">Odoo 16 en Docker: - Part 3: Docker Compose per a Odoo</w:t>
       </w:r>
     </w:p>
     <w:p>
@@ -10441,6 +9283,17 @@
           <w:t xml:space="preserve">https://sergarb1.github.io/CursoIntroduccionADocker/</w:t>
         </w:r>
       </w:hyperlink>
+      <w:r>
+        <w:rPr>
+          <w:rtl w:val="0"/>
+        </w:rPr>
+      </w:r>
+    </w:p>
+    <w:p>
+      <w:pPr>
+        <w:pageBreakBefore w:val="0"/>
+        <w:rPr/>
+      </w:pPr>
       <w:r>
         <w:rPr>
           <w:rtl w:val="0"/>
@@ -10644,37 +9497,6 @@
               <w:t xml:space="preserve">docker-compose up -d</w:t>
             </w:r>
           </w:p>
-          <w:p>
-            <w:pPr>
-              <w:keepNext w:val="0"/>
-              <w:keepLines w:val="0"/>
-              <w:pageBreakBefore w:val="0"/>
-              <w:widowControl w:val="0"/>
-              <w:pBdr>
-                <w:top w:space="0" w:sz="0" w:val="nil"/>
-                <w:left w:space="0" w:sz="0" w:val="nil"/>
-                <w:bottom w:space="0" w:sz="0" w:val="nil"/>
-                <w:right w:space="0" w:sz="0" w:val="nil"/>
-                <w:between w:space="0" w:sz="0" w:val="nil"/>
-              </w:pBdr>
-              <w:shd w:fill="auto" w:val="clear"/>
-              <w:spacing w:after="0" w:before="0" w:line="276" w:lineRule="auto"/>
-              <w:ind w:left="0" w:right="0" w:firstLine="0"/>
-              <w:jc w:val="left"/>
-              <w:rPr>
-                <w:rFonts w:ascii="Consolas" w:cs="Consolas" w:eastAsia="Consolas" w:hAnsi="Consolas"/>
-                <w:color w:val="333333"/>
-                <w:sz w:val="20"/>
-                <w:szCs w:val="20"/>
-                <w:shd w:fill="f8f8f8" w:val="clear"/>
-              </w:rPr>
-            </w:pPr>
-            <w:r>
-              <w:rPr>
-                <w:rtl w:val="0"/>
-              </w:rPr>
-            </w:r>
-          </w:p>
         </w:tc>
       </w:tr>
     </w:tbl>
@@ -10910,18 +9732,7 @@
         <w:rPr>
           <w:rtl w:val="0"/>
         </w:rPr>
-      </w:r>
-    </w:p>
-    <w:p>
-      <w:pPr>
-        <w:pageBreakBefore w:val="0"/>
-        <w:rPr/>
-      </w:pPr>
-      <w:r>
-        <w:rPr>
-          <w:rtl w:val="0"/>
-        </w:rPr>
-        <w:t xml:space="preserve">Adjuntem a aquesta unitat un zip amb el fitxer “docker-compose.yml” per a entorn de producció i amb el fitxer “docker-compose.yml” per a l’entorn de desenvolupament. A continuació, a més mostrem el contingut del fitxer “docker-compose.yml” per a entorn de desenvolupament.</w:t>
+        <w:t xml:space="preserve">Adjuntem a aquesta unitat un zip amb el fitxer “docker-compose.yml” per a entorn de producció i amb el fitxer “docker-compose.yml” per entorn de desenvolupament. A continuació, a més mostrem el contingut del fitxer “docker-compose.yml” per a entorn de desenvolupament.</w:t>
       </w:r>
     </w:p>
     <w:p>
@@ -11106,7 +9917,7 @@
                 <w:shd w:fill="f8f8f8" w:val="clear"/>
                 <w:rtl w:val="0"/>
               </w:rPr>
-              <w:t xml:space="preserve">14</w:t>
+              <w:t xml:space="preserve">16</w:t>
             </w:r>
             <w:r>
               <w:rPr>
@@ -11533,7 +10344,7 @@
                 <w:shd w:fill="f8f8f8" w:val="clear"/>
                 <w:rtl w:val="0"/>
               </w:rPr>
-              <w:t xml:space="preserve">10</w:t>
+              <w:t xml:space="preserve">14</w:t>
             </w:r>
             <w:r>
               <w:rPr>
@@ -11677,7 +10488,7 @@
         <w:rPr>
           <w:rtl w:val="0"/>
         </w:rPr>
-        <w:t xml:space="preserve">Posada en martxa d’Odoo 14</w:t>
+        <w:t xml:space="preserve">Posada en martxa d’Odoo 16</w:t>
       </w:r>
     </w:p>
     <w:p>
@@ -11702,7 +10513,7 @@
         <w:rPr>
           <w:rtl w:val="0"/>
         </w:rPr>
-        <w:t xml:space="preserve"> el nostre navigador a Odoo amb l’URL </w:t>
+        <w:t xml:space="preserve"> el nostre navegador a Odoo amb l’URL </w:t>
       </w:r>
       <w:hyperlink r:id="rId23">
         <w:r>
@@ -11744,12 +10555,12 @@
           <wp:inline distB="114300" distT="114300" distL="114300" distR="114300">
             <wp:extent cx="2147033" cy="3088957"/>
             <wp:effectExtent b="0" l="0" r="0" t="0"/>
-            <wp:docPr id="1" name="image1.png"/>
+            <wp:docPr id="1" name="image3.png"/>
             <a:graphic>
               <a:graphicData uri="http://schemas.openxmlformats.org/drawingml/2006/picture">
                 <pic:pic>
                   <pic:nvPicPr>
-                    <pic:cNvPr id="0" name="image1.png"/>
+                    <pic:cNvPr id="0" name="image3.png"/>
                     <pic:cNvPicPr preferRelativeResize="0"/>
                   </pic:nvPicPr>
                   <pic:blipFill>
@@ -11799,28 +10610,6 @@
         <w:rPr>
           <w:rtl w:val="0"/>
         </w:rPr>
-      </w:r>
-    </w:p>
-    <w:p>
-      <w:pPr>
-        <w:pageBreakBefore w:val="0"/>
-        <w:rPr/>
-      </w:pPr>
-      <w:r>
-        <w:rPr>
-          <w:rtl w:val="0"/>
-        </w:rPr>
-      </w:r>
-    </w:p>
-    <w:p>
-      <w:pPr>
-        <w:pageBreakBefore w:val="0"/>
-        <w:rPr/>
-      </w:pPr>
-      <w:r>
-        <w:rPr>
-          <w:rtl w:val="0"/>
-        </w:rPr>
         <w:t xml:space="preserve">A primera vista, se’ns mostrarà un “Password mestre” que podem canviar si volem. Haurem d’emmagatzemar eixe “Password” a un lloc segur per poder recuperar el nostre sistema d’avant problemes amb el nostre usuari.</w:t>
       </w:r>
       <w:r>
@@ -11886,12 +10675,12 @@
           <wp:inline distB="114300" distT="114300" distL="114300" distR="114300">
             <wp:extent cx="6192210" cy="2374900"/>
             <wp:effectExtent b="0" l="0" r="0" t="0"/>
-            <wp:docPr id="2" name="image2.png"/>
+            <wp:docPr id="2" name="image4.png"/>
             <a:graphic>
               <a:graphicData uri="http://schemas.openxmlformats.org/drawingml/2006/picture">
                 <pic:pic>
                   <pic:nvPicPr>
-                    <pic:cNvPr id="0" name="image2.png"/>
+                    <pic:cNvPr id="0" name="image4.png"/>
                     <pic:cNvPicPr preferRelativeResize="0"/>
                   </pic:nvPicPr>
                   <pic:blipFill>
@@ -11941,7 +10730,7 @@
         <w:rPr>
           <w:rtl w:val="0"/>
         </w:rPr>
-        <w:t xml:space="preserve">Aquesta pantalla indica que Odoo 14 s’ha instal·lat correctament i ja podem treballar amb ell.</w:t>
+        <w:t xml:space="preserve">Aquesta pantalla indica que Odoo 16 s’ha instal·lat correctament i ja podem treballar amb ell.</w:t>
       </w:r>
     </w:p>
     <w:p>
@@ -12171,7 +10960,7 @@
         <w:szCs w:val="18"/>
         <w:rtl w:val="0"/>
       </w:rPr>
-      <w:t xml:space="preserve">Sistemas de gestión empresarial </w:t>
+      <w:t xml:space="preserve">Sistemes de gestió empresarial </w:t>
     </w:r>
     <w:r>
       <w:rPr>
@@ -12218,7 +11007,7 @@
         <w:vertAlign w:val="baseline"/>
         <w:rtl w:val="0"/>
       </w:rPr>
-      <w:t xml:space="preserve">. I</w:t>
+      <w:t xml:space="preserve">. </w:t>
     </w:r>
     <w:r>
       <w:rPr>
@@ -12229,7 +11018,7 @@
         <w:szCs w:val="18"/>
         <w:rtl w:val="0"/>
       </w:rPr>
-      <w:t xml:space="preserve">nstalación y configuración de un ERP</w:t>
+      <w:t xml:space="preserve">Instal·lació i configuració d’un ERP</w:t>
     </w:r>
     <w:r>
       <w:rPr>

</xml_diff>

<commit_message>
Actualizada instalacion Odoo 16
</commit_message>
<xml_diff>
--- a/valencia/UD03/UD03 - Instalació i configuració d'un ERP.docx
+++ b/valencia/UD03/UD03 - Instalació i configuració d'un ERP.docx
@@ -1555,7 +1555,8 @@
             <w:ind w:left="360" w:firstLine="0"/>
             <w:jc w:val="left"/>
             <w:rPr>
-              <w:rFonts w:ascii="Verdana" w:cs="Verdana" w:eastAsia="Verdana" w:hAnsi="Verdana"/>
+              <w:rFonts w:ascii="Arial" w:cs="Arial" w:eastAsia="Arial" w:hAnsi="Arial"/>
+              <w:b w:val="0"/>
               <w:i w:val="0"/>
               <w:smallCaps w:val="0"/>
               <w:strike w:val="0"/>
@@ -1584,23 +1585,6 @@
                 <w:rtl w:val="0"/>
               </w:rPr>
               <w:t xml:space="preserve">5.5. Accedint a Odoo</w:t>
-            </w:r>
-          </w:hyperlink>
-          <w:hyperlink w:anchor="_9flz89og3g4t">
-            <w:r>
-              <w:rPr>
-                <w:rFonts w:ascii="Verdana" w:cs="Verdana" w:eastAsia="Verdana" w:hAnsi="Verdana"/>
-                <w:i w:val="0"/>
-                <w:smallCaps w:val="0"/>
-                <w:strike w:val="0"/>
-                <w:color w:val="000000"/>
-                <w:sz w:val="22"/>
-                <w:szCs w:val="22"/>
-                <w:u w:val="none"/>
-                <w:shd w:fill="auto" w:val="clear"/>
-                <w:vertAlign w:val="baseline"/>
-                <w:rtl w:val="0"/>
-              </w:rPr>
               <w:tab/>
               <w:t xml:space="preserve">12</w:t>
             </w:r>
@@ -2983,7 +2967,7 @@
           <w:ilvl w:val="1"/>
           <w:numId w:val="18"/>
         </w:numPr>
-        <w:spacing w:after="0" w:afterAutospacing="0" w:before="0" w:beforeAutospacing="0"/>
+        <w:spacing w:before="0" w:beforeAutospacing="0"/>
         <w:ind w:left="1440" w:hanging="360"/>
         <w:rPr>
           <w:u w:val="none"/>
@@ -2994,6 +2978,17 @@
           <w:rtl w:val="0"/>
         </w:rPr>
         <w:t xml:space="preserve">Existeixen dispositius orientats a tasques de servidor molt barats.</w:t>
+      </w:r>
+    </w:p>
+    <w:p>
+      <w:pPr>
+        <w:pageBreakBefore w:val="0"/>
+        <w:rPr/>
+      </w:pPr>
+      <w:r>
+        <w:rPr>
+          <w:rtl w:val="0"/>
+        </w:rPr>
       </w:r>
     </w:p>
     <w:p>
@@ -3004,7 +2999,6 @@
           <w:ilvl w:val="1"/>
           <w:numId w:val="8"/>
         </w:numPr>
-        <w:spacing w:before="0" w:beforeAutospacing="0"/>
         <w:ind w:left="576"/>
         <w:rPr>
           <w:color w:val="669966"/>
@@ -3681,17 +3675,6 @@
         <w:rPr>
           <w:rtl w:val="0"/>
         </w:rPr>
-      </w:r>
-    </w:p>
-    <w:p>
-      <w:pPr>
-        <w:pageBreakBefore w:val="0"/>
-        <w:rPr/>
-      </w:pPr>
-      <w:r>
-        <w:rPr>
-          <w:rtl w:val="0"/>
-        </w:rPr>
         <w:t xml:space="preserve">Es considera llicència lliure aquella que permeta la modificació i redistribució del programari. </w:t>
       </w:r>
       <w:r>
@@ -3994,18 +3977,6 @@
           <w:rtl w:val="0"/>
         </w:rPr>
         <w:t xml:space="preserve">Els usuaris que interactuen amb el sistema ERP, sí que poden fer servir PC, tablets, smartphones o altres sistemes domèstics com a client del servei. </w:t>
-      </w:r>
-    </w:p>
-    <w:p>
-      <w:pPr>
-        <w:pageBreakBefore w:val="0"/>
-        <w:ind w:left="0" w:firstLine="0"/>
-        <w:rPr/>
-      </w:pPr>
-      <w:r>
-        <w:rPr>
-          <w:rtl w:val="0"/>
-        </w:rPr>
       </w:r>
     </w:p>
     <w:p>
@@ -4746,7 +4717,7 @@
                 <w:shd w:fill="f8f8f8" w:val="clear"/>
                 <w:rtl w:val="0"/>
               </w:rPr>
-              <w:t xml:space="preserve">sudo apt install locales</w:t>
+              <w:t xml:space="preserve">apt install locales</w:t>
             </w:r>
           </w:p>
           <w:p>
@@ -4801,7 +4772,7 @@
         <w:rPr>
           <w:rtl w:val="0"/>
         </w:rPr>
-        <w:t xml:space="preserve">Ubuntu té en els seus repositoris oficials Odoo, però sol ser una versió antiga. Per això configurarem el sistema per instal·lar la versió 16. Per això cal executar aquestes comandes com a root o amb un usuari "sudoer" usant sudo:</w:t>
+        <w:t xml:space="preserve">Ubuntu té en els seus repositoris oficials Odoo, però sol ser una versió antiga. Per això configurarem el sistema per instal·lar la versió 16. Per això cal executar aquestes comandes com a root o amb un usuari "sudoer" usant “sudo”:</w:t>
       </w:r>
     </w:p>
     <w:tbl>
@@ -5358,10 +5329,19 @@
       </w:r>
       <w:r>
         <w:rPr>
+          <w:b w:val="1"/>
           <w:i w:val="1"/>
-          <w:rtl w:val="0"/>
-        </w:rPr>
-        <w:t xml:space="preserve">"/etc/odoo/odoo.conf", </w:t>
+          <w:u w:val="single"/>
+          <w:rtl w:val="0"/>
+        </w:rPr>
+        <w:t xml:space="preserve">"/etc/odoo/odoo.conf"</w:t>
+      </w:r>
+      <w:r>
+        <w:rPr>
+          <w:i w:val="1"/>
+          <w:rtl w:val="0"/>
+        </w:rPr>
+        <w:t xml:space="preserve">, </w:t>
       </w:r>
       <w:r>
         <w:rPr>
@@ -5420,7 +5400,7 @@
         <w:rPr>
           <w:rtl w:val="0"/>
         </w:rPr>
-        <w:t xml:space="preserve">: no cal configurar una gran seguretat, però és interessant tenir un directori fàcil de trobar per als mòduls nous i una configuració específica per quan vam arrencar el servei manualment en actualitzar un mòdul.</w:t>
+        <w:t xml:space="preserve">: no cal configurar una gran seguretat, però és interessant tenir un directori fàcil de trobar per als mòduls nous i una configuració específica per a quan arrenquem el servei manualment en actualitzar un mòdul.</w:t>
       </w:r>
     </w:p>
     <w:p>
@@ -5491,7 +5471,7 @@
         <w:rPr>
           <w:rtl w:val="0"/>
         </w:rPr>
-        <w:t xml:space="preserve">Per això podem donar-li una contrasenya i fer que el seu “shell” siga /bin/bash usant els comandaments:</w:t>
+        <w:t xml:space="preserve">Per això podem donar-li una contrasenya i fer que el seu “shell” siga “/bin/bash” usant els comandaments:</w:t>
       </w:r>
     </w:p>
     <w:tbl>
@@ -5725,12 +5705,17 @@
               <w:spacing w:after="0" w:before="0" w:line="276" w:lineRule="auto"/>
               <w:ind w:left="0" w:right="0" w:firstLine="0"/>
               <w:jc w:val="left"/>
-              <w:rPr/>
+              <w:rPr>
+                <w:sz w:val="20"/>
+                <w:szCs w:val="20"/>
+              </w:rPr>
             </w:pPr>
             <w:r>
               <w:rPr>
                 <w:rFonts w:ascii="Consolas" w:cs="Consolas" w:eastAsia="Consolas" w:hAnsi="Consolas"/>
                 <w:color w:val="333333"/>
+                <w:sz w:val="20"/>
+                <w:szCs w:val="20"/>
                 <w:shd w:fill="f8f8f8" w:val="clear"/>
                 <w:rtl w:val="0"/>
               </w:rPr>
@@ -5839,19 +5824,19 @@
         <w:rPr>
           <w:rtl w:val="0"/>
         </w:rPr>
-        <w:t xml:space="preserve">Si fora un altre usuari (“root”, “www”, etc.) canviaríem “odoo” per l’usuari que posara en marxa el servei. Finalment, haurem de donar permisos a eixe usuari a la base de dades.</w:t>
-      </w:r>
-    </w:p>
-    <w:p>
-      <w:pPr>
-        <w:pageBreakBefore w:val="0"/>
-        <w:rPr/>
-      </w:pPr>
-      <w:r>
-        <w:rPr>
-          <w:rtl w:val="0"/>
-        </w:rPr>
-        <w:t xml:space="preserve">Per tal de fer això, utilitzarem el comandament “psql” per accedir a la consola de PostgreSQL per tal de manipular informació relacionada amb base de dades:</w:t>
+        <w:t xml:space="preserve">Si fora un altre usuari (“root”, “www”, etc.) canviaríem “odoo” per l’usuari que posara en marxa el servei.</w:t>
+      </w:r>
+    </w:p>
+    <w:p>
+      <w:pPr>
+        <w:pageBreakBefore w:val="0"/>
+        <w:rPr/>
+      </w:pPr>
+      <w:r>
+        <w:rPr>
+          <w:rtl w:val="0"/>
+        </w:rPr>
+        <w:t xml:space="preserve">Finalment, haurem de donar permisos per a manipular la base de dades a eixe usuari. Per tal de fer això, utilitzarem el comandament “psql” per accedir a la consola de PostgreSQL. Mitjançant aquesta consola, podrem manipular informació relacionada amb base de dades:</w:t>
       </w:r>
     </w:p>
     <w:tbl>
@@ -5936,7 +5921,7 @@
         <w:rPr>
           <w:rtl w:val="0"/>
         </w:rPr>
-        <w:t xml:space="preserve">Una vegada dins, donarem permisos a “odoo”. En un entorn de desenvolupament aquests permisos poden ser de superusuari, però en un entorn de producció haurem d’ajustar els permisos. Donarem permisos de superusuari amb els comandaments:</w:t>
+        <w:t xml:space="preserve">Una vegada dins, donarem permisos a l’usuari “odoo”. En un entorn de desenvolupament aquests permisos poden ser de superusuari, però en un entorn de producció haurem d’ajustar els permisos. Donarem permisos de superusuari amb els comandaments:</w:t>
       </w:r>
     </w:p>
     <w:tbl>
@@ -6023,7 +6008,7 @@
         <w:rPr>
           <w:rtl w:val="0"/>
         </w:rPr>
-        <w:t xml:space="preserve">Finalmente, eixirem fent “exit”</w:t>
+        <w:t xml:space="preserve">Finalment, eixirem de la consola PostgreSQL escrivint “exit”:</w:t>
       </w:r>
     </w:p>
     <w:tbl>
@@ -6306,20 +6291,48 @@
         <w:rPr>
           <w:rtl w:val="0"/>
         </w:rPr>
-        <w:t xml:space="preserve">Aquest comandament arrencarà el sistema seguint alguna configuració específica (fitxer </w:t>
-      </w:r>
-      <w:r>
-        <w:rPr>
+        <w:t xml:space="preserve">Aquest comandament arrencarà el sistema seguint alguna configuració específica </w:t>
+      </w:r>
+      <w:r>
+        <w:rPr>
+          <w:b w:val="1"/>
+          <w:rtl w:val="0"/>
+        </w:rPr>
+        <w:t xml:space="preserve">(fitxer </w:t>
+      </w:r>
+      <w:r>
+        <w:rPr>
+          <w:b w:val="1"/>
           <w:i w:val="1"/>
           <w:rtl w:val="0"/>
         </w:rPr>
-        <w:t xml:space="preserve">".odoorc"</w:t>
-      </w:r>
-      <w:r>
-        <w:rPr>
-          <w:rtl w:val="0"/>
-        </w:rPr>
-        <w:t xml:space="preserve"> dins de l'home de l'usuari que l'ha llançat) o si no n'hi ha, utilitzant la configuració base d’Odoo present en el fitxer "/etc/odoo/odoo.conf".</w:t>
+        <w:t xml:space="preserve">“.odoorc"</w:t>
+      </w:r>
+      <w:r>
+        <w:rPr>
+          <w:b w:val="1"/>
+          <w:rtl w:val="0"/>
+        </w:rPr>
+        <w:t xml:space="preserve"> dins del “home” de l'usuari que l'ha llançat)</w:t>
+      </w:r>
+      <w:r>
+        <w:rPr>
+          <w:rtl w:val="0"/>
+        </w:rPr>
+        <w:t xml:space="preserve"> o si no n'hi ha, utilitzant la configuració base d’Odoo present en el fitxer </w:t>
+      </w:r>
+      <w:r>
+        <w:rPr>
+          <w:b w:val="1"/>
+          <w:rtl w:val="0"/>
+        </w:rPr>
+        <w:t xml:space="preserve">"/etc/odoo/odoo.conf"</w:t>
+      </w:r>
+      <w:r>
+        <w:rPr>
+          <w:rtl w:val="0"/>
+        </w:rPr>
+        <w:t xml:space="preserve">.</w:t>
       </w:r>
     </w:p>
     <w:p>
@@ -6923,7 +6936,7 @@
         <w:rPr>
           <w:rtl w:val="0"/>
         </w:rPr>
-        <w:t xml:space="preserve">OperationalError: FATAL: no existeix el paper «Odoo»</w:t>
+        <w:t xml:space="preserve">OperationalError: FATAL: no existeix el rol «Odoo»</w:t>
       </w:r>
     </w:p>
     <w:p>
@@ -6958,7 +6971,7 @@
         <w:rPr>
           <w:rtl w:val="0"/>
         </w:rPr>
-        <w:t xml:space="preserve">Això és perquè no ha configurat correctament PostgreSQL. Aquest error sol ocórrer quan ja estava instal·lat el SGBD amb configuracions no compatibles amb l'instal·lador d’ Odoo. </w:t>
+        <w:t xml:space="preserve">Això és perquè no ha configurat correctament PostgreSQL. Aquest error sol ocórrer quan ja estava instal·lat el SGBD amb configuracions no compatibles amb l'instal·lador d’Odoo. </w:t>
       </w:r>
     </w:p>
     <w:p>
@@ -7053,6 +7066,7 @@
         <w:rPr>
           <w:rtl w:val="0"/>
         </w:rPr>
+        <w:t xml:space="preserve">I donar-li permisos tal com férem al punt 5.3 d’aquest document.</w:t>
       </w:r>
     </w:p>
     <w:p>
@@ -10238,17 +10252,6 @@
         <w:rPr>
           <w:rtl w:val="0"/>
         </w:rPr>
-      </w:r>
-    </w:p>
-    <w:p>
-      <w:pPr>
-        <w:pageBreakBefore w:val="0"/>
-        <w:rPr/>
-      </w:pPr>
-      <w:r>
-        <w:rPr>
-          <w:rtl w:val="0"/>
-        </w:rPr>
         <w:t xml:space="preserve">Adjuntem a aquesta unitat un zip amb el fitxer “docker-compose.yml” per a entorn de producció i amb el fitxer “docker-compose.yml” per entorn de desenvolupament. A continuació, a més mostrem el contingut del fitxer “docker-compose.yml” per a entorn de desenvolupament.</w:t>
       </w:r>
     </w:p>
@@ -10985,6 +10988,17 @@
     </w:p>
     <w:p>
       <w:pPr>
+        <w:pageBreakBefore w:val="0"/>
+        <w:rPr/>
+      </w:pPr>
+      <w:r>
+        <w:rPr>
+          <w:rtl w:val="0"/>
+        </w:rPr>
+      </w:r>
+    </w:p>
+    <w:p>
+      <w:pPr>
         <w:pStyle w:val="Heading1"/>
         <w:pageBreakBefore w:val="0"/>
         <w:numPr>
@@ -11072,12 +11086,12 @@
           <wp:inline distB="114300" distT="114300" distL="114300" distR="114300">
             <wp:extent cx="2147033" cy="3088957"/>
             <wp:effectExtent b="0" l="0" r="0" t="0"/>
-            <wp:docPr id="1" name="image4.png"/>
+            <wp:docPr id="1" name="image3.png"/>
             <a:graphic>
               <a:graphicData uri="http://schemas.openxmlformats.org/drawingml/2006/picture">
                 <pic:pic>
                   <pic:nvPicPr>
-                    <pic:cNvPr id="0" name="image4.png"/>
+                    <pic:cNvPr id="0" name="image3.png"/>
                     <pic:cNvPicPr preferRelativeResize="0"/>
                   </pic:nvPicPr>
                   <pic:blipFill>
@@ -11190,7 +11204,7 @@
         <w:rPr>
           <w:rtl w:val="0"/>
         </w:rPr>
-        <w:t xml:space="preserve">si perdem el “Password mestre”, podem ficar-lo en blanc editant “/etc/odoo/odoo.conf” i eliminat (o posar un comentari amb #) el camp “admin_password”. Si ho fem així i reiniciem el servei, Odoo ens dirà que no hi ha “Password mestre” i ens suggerirà que creem un nou password.</w:t>
+        <w:t xml:space="preserve">si perdem el “Password mestre”, podem ficar-lo en blanc editant “/etc/odoo/odoo.conf” (o el fitxer “.odoorc” dins del “home”) i eliminat (o posar un comentari amb #) el camp “admin_password”. Si ho fem així i reiniciem el servei, Odoo ens dirà que no hi ha “Password mestre” i ens suggerirà que creem un nou password.</w:t>
       </w:r>
       <w:r>
         <w:rPr>
@@ -11244,12 +11258,12 @@
           <wp:inline distB="114300" distT="114300" distL="114300" distR="114300">
             <wp:extent cx="6192210" cy="2374900"/>
             <wp:effectExtent b="0" l="0" r="0" t="0"/>
-            <wp:docPr id="2" name="image3.png"/>
+            <wp:docPr id="2" name="image4.png"/>
             <a:graphic>
               <a:graphicData uri="http://schemas.openxmlformats.org/drawingml/2006/picture">
                 <pic:pic>
                   <pic:nvPicPr>
-                    <pic:cNvPr id="0" name="image3.png"/>
+                    <pic:cNvPr id="0" name="image4.png"/>
                     <pic:cNvPicPr preferRelativeResize="0"/>
                   </pic:nvPicPr>
                   <pic:blipFill>

</xml_diff>